<commit_message>
Reorganized the folder Started working on command station
</commit_message>
<xml_diff>
--- a/arduino/RNet.docx
+++ b/arduino/RNet.docx
@@ -131,13 +131,7 @@
         <w:rPr>
           <w:lang w:val="en-US"/>
         </w:rPr>
-        <w:t xml:space="preserve">Set </w:t>
-      </w:r>
-      <w:r>
-        <w:rPr>
-          <w:lang w:val="en-US"/>
-        </w:rPr>
-        <w:t>Emergency STOP</w:t>
+        <w:t>Set Emergency STOP</w:t>
       </w:r>
     </w:p>
     <w:tbl>
@@ -149,7 +143,6 @@
       <w:tblGrid>
         <w:gridCol w:w="2179"/>
         <w:gridCol w:w="2179"/>
-        <w:gridCol w:w="2179"/>
       </w:tblGrid>
       <w:tr>
         <w:trPr>
@@ -161,25 +154,7 @@
           </w:tcPr>
           <w:p>
             <w:r>
-              <w:t>0</w:t>
-            </w:r>
-            <w:r>
-              <w:t>x01</w:t>
-            </w:r>
-          </w:p>
-        </w:tc>
-        <w:tc>
-          <w:tcPr>
-            <w:tcW w:w="2179" w:type="dxa"/>
-          </w:tcPr>
-          <w:p>
-            <w:proofErr w:type="spellStart"/>
-            <w:r>
-              <w:t>Emergency</w:t>
-            </w:r>
-            <w:proofErr w:type="spellEnd"/>
-            <w:r>
-              <w:t xml:space="preserve"> stop byte</w:t>
+              <w:t>0x01</w:t>
             </w:r>
           </w:p>
         </w:tc>
@@ -197,19 +172,6 @@
         </w:tc>
       </w:tr>
     </w:tbl>
-    <w:p>
-      <w:pPr>
-        <w:rPr>
-          <w:lang w:val="en-US"/>
-        </w:rPr>
-      </w:pPr>
-      <w:r>
-        <w:rPr>
-          <w:lang w:val="en-US"/>
-        </w:rPr>
-        <w:t>The special byte contains 0x7E</w:t>
-      </w:r>
-    </w:p>
     <w:p>
       <w:pPr>
         <w:pStyle w:val="Heading3"/>
@@ -233,7 +195,6 @@
       <w:tblGrid>
         <w:gridCol w:w="2521"/>
         <w:gridCol w:w="2521"/>
-        <w:gridCol w:w="2521"/>
       </w:tblGrid>
       <w:tr>
         <w:trPr>
@@ -244,34 +205,8 @@
             <w:tcW w:w="2521" w:type="dxa"/>
           </w:tcPr>
           <w:p>
-            <w:bookmarkStart w:id="0" w:name="_GoBack"/>
-            <w:bookmarkEnd w:id="0"/>
-            <w:r>
-              <w:t>0x0</w:t>
-            </w:r>
-            <w:r>
-              <w:t>2</w:t>
-            </w:r>
-          </w:p>
-        </w:tc>
-        <w:tc>
-          <w:tcPr>
-            <w:tcW w:w="2521" w:type="dxa"/>
-          </w:tcPr>
-          <w:p>
-            <w:proofErr w:type="spellStart"/>
-            <w:r>
-              <w:t>Emergency</w:t>
-            </w:r>
-            <w:proofErr w:type="spellEnd"/>
-            <w:r>
-              <w:t xml:space="preserve"> </w:t>
-            </w:r>
-            <w:r>
-              <w:t>release</w:t>
-            </w:r>
-            <w:r>
-              <w:t xml:space="preserve"> byte</w:t>
+            <w:r>
+              <w:t>0x02</w:t>
             </w:r>
           </w:p>
         </w:tc>
@@ -291,17 +226,122 @@
     </w:tbl>
     <w:p>
       <w:pPr>
-        <w:rPr>
-          <w:lang w:val="en-US"/>
-        </w:rPr>
-      </w:pPr>
-      <w:r>
-        <w:rPr>
-          <w:lang w:val="en-US"/>
-        </w:rPr>
-        <w:t>The special byte contains 0x1B</w:t>
-      </w:r>
-    </w:p>
+        <w:pStyle w:val="Heading3"/>
+        <w:rPr>
+          <w:lang w:val="en-US"/>
+        </w:rPr>
+      </w:pPr>
+      <w:bookmarkStart w:id="0" w:name="_GoBack"/>
+      <w:bookmarkEnd w:id="0"/>
+      <w:r>
+        <w:rPr>
+          <w:lang w:val="en-US"/>
+        </w:rPr>
+        <w:t xml:space="preserve">Set </w:t>
+      </w:r>
+      <w:r>
+        <w:rPr>
+          <w:lang w:val="en-US"/>
+        </w:rPr>
+        <w:t>Power ON</w:t>
+      </w:r>
+    </w:p>
+    <w:tbl>
+      <w:tblPr>
+        <w:tblStyle w:val="TableGrid"/>
+        <w:tblW w:w="0" w:type="auto"/>
+        <w:tblLook w:val="04A0" w:firstRow="1" w:lastRow="0" w:firstColumn="1" w:lastColumn="0" w:noHBand="0" w:noVBand="1"/>
+      </w:tblPr>
+      <w:tblGrid>
+        <w:gridCol w:w="2179"/>
+        <w:gridCol w:w="2179"/>
+      </w:tblGrid>
+      <w:tr>
+        <w:trPr>
+          <w:trHeight w:val="176"/>
+        </w:trPr>
+        <w:tc>
+          <w:tcPr>
+            <w:tcW w:w="2179" w:type="dxa"/>
+          </w:tcPr>
+          <w:p>
+            <w:r>
+              <w:t>0x03</w:t>
+            </w:r>
+          </w:p>
+        </w:tc>
+        <w:tc>
+          <w:tcPr>
+            <w:tcW w:w="2179" w:type="dxa"/>
+          </w:tcPr>
+          <w:p>
+            <w:proofErr w:type="spellStart"/>
+            <w:r>
+              <w:t>Checksum</w:t>
+            </w:r>
+            <w:proofErr w:type="spellEnd"/>
+          </w:p>
+        </w:tc>
+      </w:tr>
+    </w:tbl>
+    <w:p>
+      <w:pPr>
+        <w:pStyle w:val="Heading3"/>
+        <w:rPr>
+          <w:lang w:val="en-US"/>
+        </w:rPr>
+      </w:pPr>
+      <w:r>
+        <w:rPr>
+          <w:lang w:val="en-US"/>
+        </w:rPr>
+        <w:t>Set Power</w:t>
+      </w:r>
+      <w:r>
+        <w:rPr>
+          <w:lang w:val="en-US"/>
+        </w:rPr>
+        <w:t xml:space="preserve"> OFF</w:t>
+      </w:r>
+    </w:p>
+    <w:tbl>
+      <w:tblPr>
+        <w:tblStyle w:val="TableGrid"/>
+        <w:tblW w:w="0" w:type="auto"/>
+        <w:tblLook w:val="04A0" w:firstRow="1" w:lastRow="0" w:firstColumn="1" w:lastColumn="0" w:noHBand="0" w:noVBand="1"/>
+      </w:tblPr>
+      <w:tblGrid>
+        <w:gridCol w:w="2179"/>
+        <w:gridCol w:w="2179"/>
+      </w:tblGrid>
+      <w:tr>
+        <w:trPr>
+          <w:trHeight w:val="176"/>
+        </w:trPr>
+        <w:tc>
+          <w:tcPr>
+            <w:tcW w:w="2179" w:type="dxa"/>
+          </w:tcPr>
+          <w:p>
+            <w:r>
+              <w:t>0x04</w:t>
+            </w:r>
+          </w:p>
+        </w:tc>
+        <w:tc>
+          <w:tcPr>
+            <w:tcW w:w="2179" w:type="dxa"/>
+          </w:tcPr>
+          <w:p>
+            <w:proofErr w:type="spellStart"/>
+            <w:r>
+              <w:t>Checksum</w:t>
+            </w:r>
+            <w:proofErr w:type="spellEnd"/>
+          </w:p>
+        </w:tc>
+      </w:tr>
+    </w:tbl>
     <w:p>
       <w:pPr>
         <w:pStyle w:val="Heading3"/>
@@ -753,13 +793,8 @@
         <w:rPr>
           <w:lang w:val="en-US"/>
         </w:rPr>
-        <w:t>Send a pulse on the</w:t>
-      </w:r>
-      <w:r>
-        <w:rPr>
-          <w:lang w:val="en-US"/>
-        </w:rPr>
-        <w:t xml:space="preserve"> output of the specified ID.</w:t>
+        <w:lastRenderedPageBreak/>
+        <w:t>Send a pulse on the output of the specified ID.</w:t>
       </w:r>
     </w:p>
     <w:p>
@@ -768,7 +803,6 @@
       </w:pPr>
       <w:proofErr w:type="spellStart"/>
       <w:r>
-        <w:lastRenderedPageBreak/>
         <w:t>Toggle</w:t>
       </w:r>
       <w:proofErr w:type="spellEnd"/>
@@ -818,13 +852,7 @@
               <w:rPr>
                 <w:lang w:val="en-US"/>
               </w:rPr>
-              <w:t>0x</w:t>
-            </w:r>
-            <w:r>
-              <w:rPr>
-                <w:lang w:val="en-US"/>
-              </w:rPr>
-              <w:t>12</w:t>
+              <w:t>0x12</w:t>
             </w:r>
           </w:p>
         </w:tc>
@@ -1779,19 +1807,7 @@
         <w:rPr>
           <w:lang w:val="en-US"/>
         </w:rPr>
-        <w:t xml:space="preserve">Set </w:t>
-      </w:r>
-      <w:r>
-        <w:rPr>
-          <w:lang w:val="en-US"/>
-        </w:rPr>
-        <w:t>the blink mask</w:t>
-      </w:r>
-      <w:r>
-        <w:rPr>
-          <w:lang w:val="en-US"/>
-        </w:rPr>
-        <w:t xml:space="preserve"> to the specified bytes. Output 1 contains the ID of 0-6, output 2 contains 7-13, and so on. </w:t>
+        <w:t xml:space="preserve">Set the blink mask to the specified bytes. Output 1 contains the ID of 0-6, output 2 contains 7-13, and so on. </w:t>
       </w:r>
       <w:r>
         <w:rPr>
@@ -2130,13 +2146,7 @@
               <w:rPr>
                 <w:lang w:val="en-US"/>
               </w:rPr>
-              <w:t>0x4</w:t>
-            </w:r>
-            <w:r>
-              <w:rPr>
-                <w:lang w:val="en-US"/>
-              </w:rPr>
-              <w:t>7</w:t>
+              <w:t>0x47</w:t>
             </w:r>
           </w:p>
         </w:tc>
@@ -2212,13 +2222,7 @@
         <w:rPr>
           <w:lang w:val="en-US"/>
         </w:rPr>
-        <w:t>In</w:t>
-      </w:r>
-      <w:r>
-        <w:rPr>
-          <w:lang w:val="en-US"/>
-        </w:rPr>
-        <w:t>put</w:t>
+        <w:t>Input</w:t>
       </w:r>
     </w:p>
     <w:p>
@@ -3448,19 +3452,7 @@
         <w:rPr>
           <w:lang w:val="en-US"/>
         </w:rPr>
-        <w:t xml:space="preserve">Post all </w:t>
-      </w:r>
-      <w:r>
-        <w:rPr>
-          <w:lang w:val="en-US"/>
-        </w:rPr>
-        <w:t>Input</w:t>
-      </w:r>
-      <w:r>
-        <w:rPr>
-          <w:lang w:val="en-US"/>
-        </w:rPr>
-        <w:t xml:space="preserve"> (0x07)</w:t>
+        <w:t>Post all Input (0x07)</w:t>
       </w:r>
     </w:p>
     <w:p>
@@ -3657,13 +3649,7 @@
               <w:rPr>
                 <w:lang w:val="en-US"/>
               </w:rPr>
-              <w:t>0x</w:t>
-            </w:r>
-            <w:r>
-              <w:rPr>
-                <w:lang w:val="en-US"/>
-              </w:rPr>
-              <w:t>51</w:t>
+              <w:t>0x51</w:t>
             </w:r>
           </w:p>
         </w:tc>
@@ -3859,13 +3845,7 @@
         <w:rPr>
           <w:lang w:val="en-US"/>
         </w:rPr>
-        <w:t>Blink interval</w:t>
-      </w:r>
-      <w:r>
-        <w:rPr>
-          <w:lang w:val="en-US"/>
-        </w:rPr>
-        <w:t xml:space="preserve"> (</w:t>
+        <w:t>Blink interval (</w:t>
       </w:r>
       <w:proofErr w:type="spellStart"/>
       <w:r>
@@ -3887,14 +3867,7 @@
             <w:rFonts w:ascii="Cambria Math" w:hAnsi="Cambria Math"/>
             <w:lang w:val="en-US"/>
           </w:rPr>
-          <m:t>10×s</m:t>
-        </m:r>
-        <m:r>
-          <w:rPr>
-            <w:rFonts w:ascii="Cambria Math" w:hAnsi="Cambria Math"/>
-            <w:lang w:val="en-US"/>
-          </w:rPr>
-          <m:t>calar</m:t>
+          <m:t>10×scalar</m:t>
         </m:r>
       </m:oMath>
     </w:p>
@@ -3909,13 +3882,7 @@
         <w:rPr>
           <w:lang w:val="en-US"/>
         </w:rPr>
-        <w:t xml:space="preserve">Set </w:t>
-      </w:r>
-      <w:r>
-        <w:rPr>
-          <w:lang w:val="en-US"/>
-        </w:rPr>
-        <w:t>Pulse length</w:t>
+        <w:t>Set Pulse length</w:t>
       </w:r>
     </w:p>
     <w:tbl>
@@ -3986,13 +3953,7 @@
               <w:rPr>
                 <w:lang w:val="en-US"/>
               </w:rPr>
-              <w:t>Pulse</w:t>
-            </w:r>
-            <w:r>
-              <w:rPr>
-                <w:lang w:val="en-US"/>
-              </w:rPr>
-              <w:t xml:space="preserve"> scalar</w:t>
+              <w:t>Pulse scalar</w:t>
             </w:r>
           </w:p>
         </w:tc>
@@ -4048,14 +4009,7 @@
             <w:rFonts w:ascii="Cambria Math" w:hAnsi="Cambria Math"/>
             <w:lang w:val="en-US"/>
           </w:rPr>
-          <m:t>10×</m:t>
-        </m:r>
-        <m:r>
-          <w:rPr>
-            <w:rFonts w:ascii="Cambria Math" w:hAnsi="Cambria Math"/>
-            <w:lang w:val="en-US"/>
-          </w:rPr>
-          <m:t>scalar</m:t>
+          <m:t>10×scalar</m:t>
         </m:r>
       </m:oMath>
     </w:p>
@@ -4181,13 +4135,7 @@
         <w:rPr>
           <w:lang w:val="en-US"/>
         </w:rPr>
-        <w:t>Check</w:t>
-      </w:r>
-      <w:r>
-        <w:rPr>
-          <w:lang w:val="en-US"/>
-        </w:rPr>
-        <w:t xml:space="preserve"> interval (</w:t>
+        <w:t>Check interval (</w:t>
       </w:r>
       <w:proofErr w:type="spellStart"/>
       <w:r>
@@ -4209,14 +4157,7 @@
             <w:rFonts w:ascii="Cambria Math" w:hAnsi="Cambria Math"/>
             <w:lang w:val="en-US"/>
           </w:rPr>
-          <m:t>10×</m:t>
-        </m:r>
-        <m:r>
-          <w:rPr>
-            <w:rFonts w:ascii="Cambria Math" w:hAnsi="Cambria Math"/>
-            <w:lang w:val="en-US"/>
-          </w:rPr>
-          <m:t>scalar</m:t>
+          <m:t>10×scalar</m:t>
         </m:r>
       </m:oMath>
     </w:p>
@@ -4427,13 +4368,7 @@
               <w:rPr>
                 <w:lang w:val="en-US"/>
               </w:rPr>
-              <w:t>0x</w:t>
-            </w:r>
-            <w:r>
-              <w:rPr>
-                <w:lang w:val="en-US"/>
-              </w:rPr>
-              <w:t>59</w:t>
+              <w:t>0x59</w:t>
             </w:r>
           </w:p>
         </w:tc>
@@ -5182,13 +5117,7 @@
               <w:rPr>
                 <w:lang w:val="en-US"/>
               </w:rPr>
-              <w:t>0</w:t>
-            </w:r>
-            <w:r>
-              <w:rPr>
-                <w:lang w:val="en-US"/>
-              </w:rPr>
-              <w:t>xC</w:t>
+              <w:t>0xC</w:t>
             </w:r>
           </w:p>
         </w:tc>
@@ -5235,13 +5164,7 @@
               <w:rPr>
                 <w:lang w:val="en-US"/>
               </w:rPr>
-              <w:t>0x</w:t>
-            </w:r>
-            <w:r>
-              <w:rPr>
-                <w:lang w:val="en-US"/>
-              </w:rPr>
-              <w:t>D</w:t>
+              <w:t>0xD</w:t>
             </w:r>
           </w:p>
         </w:tc>
@@ -5288,13 +5211,7 @@
               <w:rPr>
                 <w:lang w:val="en-US"/>
               </w:rPr>
-              <w:t>0x</w:t>
-            </w:r>
-            <w:r>
-              <w:rPr>
-                <w:lang w:val="en-US"/>
-              </w:rPr>
-              <w:t>E</w:t>
+              <w:t>0xE</w:t>
             </w:r>
           </w:p>
         </w:tc>
@@ -5341,13 +5258,7 @@
               <w:rPr>
                 <w:lang w:val="en-US"/>
               </w:rPr>
-              <w:t>0x</w:t>
-            </w:r>
-            <w:r>
-              <w:rPr>
-                <w:lang w:val="en-US"/>
-              </w:rPr>
-              <w:t>F</w:t>
+              <w:t>0xF</w:t>
             </w:r>
           </w:p>
         </w:tc>
@@ -6217,7 +6128,7 @@
 </file>
 
 <file path=customXml/itemProps1.xml><?xml version="1.0" encoding="utf-8"?>
-<ds:datastoreItem xmlns:ds="http://schemas.openxmlformats.org/officeDocument/2006/customXml" ds:itemID="{D62B4CE3-8F17-4D5D-B164-07262BCCA6EB}">
+<ds:datastoreItem xmlns:ds="http://schemas.openxmlformats.org/officeDocument/2006/customXml" ds:itemID="{0D54B259-F979-43DC-B968-CEE07A79838C}">
   <ds:schemaRefs>
     <ds:schemaRef ds:uri="http://schemas.openxmlformats.org/officeDocument/2006/bibliography"/>
   </ds:schemaRefs>

</xml_diff>

<commit_message>
Added a function to free all allocated memory for the modules\nChanged Unit struct to a variable length array for the blocks and switches
</commit_message>
<xml_diff>
--- a/arduino/RNet.docx
+++ b/arduino/RNet.docx
@@ -141,20 +141,18 @@
         <w:tblLook w:val="04A0" w:firstRow="1" w:lastRow="0" w:firstColumn="1" w:lastColumn="0" w:noHBand="0" w:noVBand="1"/>
       </w:tblPr>
       <w:tblGrid>
-        <w:gridCol w:w="1351"/>
-        <w:gridCol w:w="1351"/>
+        <w:gridCol w:w="2179"/>
+        <w:gridCol w:w="2179"/>
       </w:tblGrid>
       <w:tr>
         <w:trPr>
-          <w:trHeight w:val="172"/>
+          <w:trHeight w:val="176"/>
         </w:trPr>
         <w:tc>
           <w:tcPr>
-            <w:tcW w:w="1351" w:type="dxa"/>
-          </w:tcPr>
-          <w:p>
-            <w:bookmarkStart w:id="0" w:name="_GoBack"/>
-            <w:bookmarkEnd w:id="0"/>
+            <w:tcW w:w="2179" w:type="dxa"/>
+          </w:tcPr>
+          <w:p>
             <w:r>
               <w:t>0x01</w:t>
             </w:r>
@@ -162,7 +160,7 @@
         </w:tc>
         <w:tc>
           <w:tcPr>
-            <w:tcW w:w="1351" w:type="dxa"/>
+            <w:tcW w:w="2179" w:type="dxa"/>
           </w:tcPr>
           <w:p>
             <w:proofErr w:type="spellStart"/>
@@ -195,16 +193,16 @@
         <w:tblLook w:val="04A0" w:firstRow="1" w:lastRow="0" w:firstColumn="1" w:lastColumn="0" w:noHBand="0" w:noVBand="1"/>
       </w:tblPr>
       <w:tblGrid>
-        <w:gridCol w:w="1342"/>
-        <w:gridCol w:w="1342"/>
+        <w:gridCol w:w="2521"/>
+        <w:gridCol w:w="2521"/>
       </w:tblGrid>
       <w:tr>
         <w:trPr>
-          <w:trHeight w:val="109"/>
+          <w:trHeight w:val="112"/>
         </w:trPr>
         <w:tc>
           <w:tcPr>
-            <w:tcW w:w="1342" w:type="dxa"/>
+            <w:tcW w:w="2521" w:type="dxa"/>
           </w:tcPr>
           <w:p>
             <w:r>
@@ -214,7 +212,7 @@
         </w:tc>
         <w:tc>
           <w:tcPr>
-            <w:tcW w:w="1342" w:type="dxa"/>
+            <w:tcW w:w="2521" w:type="dxa"/>
           </w:tcPr>
           <w:p>
             <w:proofErr w:type="spellStart"/>
@@ -247,16 +245,16 @@
         <w:tblLook w:val="04A0" w:firstRow="1" w:lastRow="0" w:firstColumn="1" w:lastColumn="0" w:noHBand="0" w:noVBand="1"/>
       </w:tblPr>
       <w:tblGrid>
-        <w:gridCol w:w="1344"/>
-        <w:gridCol w:w="1344"/>
+        <w:gridCol w:w="2179"/>
+        <w:gridCol w:w="2179"/>
       </w:tblGrid>
       <w:tr>
         <w:trPr>
-          <w:trHeight w:val="172"/>
+          <w:trHeight w:val="176"/>
         </w:trPr>
         <w:tc>
           <w:tcPr>
-            <w:tcW w:w="1344" w:type="dxa"/>
+            <w:tcW w:w="2179" w:type="dxa"/>
           </w:tcPr>
           <w:p>
             <w:r>
@@ -266,7 +264,7 @@
         </w:tc>
         <w:tc>
           <w:tcPr>
-            <w:tcW w:w="1344" w:type="dxa"/>
+            <w:tcW w:w="2179" w:type="dxa"/>
           </w:tcPr>
           <w:p>
             <w:proofErr w:type="spellStart"/>
@@ -299,16 +297,16 @@
         <w:tblLook w:val="04A0" w:firstRow="1" w:lastRow="0" w:firstColumn="1" w:lastColumn="0" w:noHBand="0" w:noVBand="1"/>
       </w:tblPr>
       <w:tblGrid>
-        <w:gridCol w:w="1344"/>
-        <w:gridCol w:w="1344"/>
+        <w:gridCol w:w="2179"/>
+        <w:gridCol w:w="2179"/>
       </w:tblGrid>
       <w:tr>
         <w:trPr>
-          <w:trHeight w:val="172"/>
+          <w:trHeight w:val="176"/>
         </w:trPr>
         <w:tc>
           <w:tcPr>
-            <w:tcW w:w="1344" w:type="dxa"/>
+            <w:tcW w:w="2179" w:type="dxa"/>
           </w:tcPr>
           <w:p>
             <w:r>
@@ -318,74 +316,7 @@
         </w:tc>
         <w:tc>
           <w:tcPr>
-            <w:tcW w:w="1344" w:type="dxa"/>
-          </w:tcPr>
-          <w:p>
-            <w:proofErr w:type="spellStart"/>
-            <w:r>
-              <w:t>Checksum</w:t>
-            </w:r>
-            <w:proofErr w:type="spellEnd"/>
-          </w:p>
-        </w:tc>
-      </w:tr>
-    </w:tbl>
-    <w:p>
-      <w:pPr>
-        <w:pStyle w:val="Heading3"/>
-        <w:rPr>
-          <w:rStyle w:val="BookTitle"/>
-          <w:b/>
-          <w:bCs w:val="0"/>
-          <w:i w:val="0"/>
-          <w:iCs w:val="0"/>
-          <w:spacing w:val="0"/>
-          <w:lang w:val="en-US"/>
-        </w:rPr>
-      </w:pPr>
-      <w:r>
-        <w:rPr>
-          <w:rStyle w:val="BookTitle"/>
-          <w:b/>
-          <w:bCs w:val="0"/>
-          <w:i w:val="0"/>
-          <w:iCs w:val="0"/>
-          <w:spacing w:val="0"/>
-          <w:lang w:val="en-US"/>
-        </w:rPr>
-        <w:t>Request ID of all devices</w:t>
-      </w:r>
-    </w:p>
-    <w:tbl>
-      <w:tblPr>
-        <w:tblStyle w:val="TableGrid"/>
-        <w:tblW w:w="0" w:type="auto"/>
-        <w:tblLook w:val="04A0" w:firstRow="1" w:lastRow="0" w:firstColumn="1" w:lastColumn="0" w:noHBand="0" w:noVBand="1"/>
-      </w:tblPr>
-      <w:tblGrid>
-        <w:gridCol w:w="1352"/>
-        <w:gridCol w:w="1352"/>
-      </w:tblGrid>
-      <w:tr>
-        <w:trPr>
-          <w:trHeight w:val="252"/>
-        </w:trPr>
-        <w:tc>
-          <w:tcPr>
-            <w:tcW w:w="1352" w:type="dxa"/>
-          </w:tcPr>
-          <w:p>
-            <w:r>
-              <w:t>0x4</w:t>
-            </w:r>
-            <w:r>
-              <w:t>0</w:t>
-            </w:r>
-          </w:p>
-        </w:tc>
-        <w:tc>
-          <w:tcPr>
-            <w:tcW w:w="1352" w:type="dxa"/>
+            <w:tcW w:w="2179" w:type="dxa"/>
           </w:tcPr>
           <w:p>
             <w:proofErr w:type="spellStart"/>
@@ -445,6 +376,8 @@
             <w:r>
               <w:t>DevID</w:t>
             </w:r>
+            <w:bookmarkStart w:id="0" w:name="_GoBack"/>
+            <w:bookmarkEnd w:id="0"/>
             <w:proofErr w:type="spellEnd"/>
           </w:p>
         </w:tc>
@@ -501,6 +434,7 @@
         <w:gridCol w:w="1350"/>
         <w:gridCol w:w="1350"/>
         <w:gridCol w:w="1350"/>
+        <w:gridCol w:w="1350"/>
       </w:tblGrid>
       <w:tr>
         <w:trPr>
@@ -558,7 +492,25 @@
               <w:rPr>
                 <w:lang w:val="en-US"/>
               </w:rPr>
-              <w:t>Output ID</w:t>
+              <w:t>Output Low</w:t>
+            </w:r>
+          </w:p>
+        </w:tc>
+        <w:tc>
+          <w:tcPr>
+            <w:tcW w:w="1350" w:type="dxa"/>
+          </w:tcPr>
+          <w:p>
+            <w:pPr>
+              <w:rPr>
+                <w:lang w:val="en-US"/>
+              </w:rPr>
+            </w:pPr>
+            <w:r>
+              <w:rPr>
+                <w:lang w:val="en-US"/>
+              </w:rPr>
+              <w:t>Output High</w:t>
             </w:r>
           </w:p>
         </w:tc>
@@ -582,6 +534,55 @@
         </w:tc>
       </w:tr>
     </w:tbl>
+    <w:p>
+      <w:pPr>
+        <w:rPr>
+          <w:lang w:val="en-US"/>
+        </w:rPr>
+      </w:pPr>
+      <w:r>
+        <w:rPr>
+          <w:lang w:val="en-US"/>
+        </w:rPr>
+        <w:t>Output</w:t>
+      </w:r>
+      <w:r>
+        <w:rPr>
+          <w:lang w:val="en-US"/>
+        </w:rPr>
+        <w:t xml:space="preserve"> Low: ID &amp; 0x7F</w:t>
+      </w:r>
+      <w:r>
+        <w:rPr>
+          <w:lang w:val="en-US"/>
+        </w:rPr>
+        <w:br/>
+      </w:r>
+      <w:r>
+        <w:rPr>
+          <w:lang w:val="en-US"/>
+        </w:rPr>
+        <w:t>Output</w:t>
+      </w:r>
+      <w:r>
+        <w:rPr>
+          <w:lang w:val="en-US"/>
+        </w:rPr>
+        <w:t xml:space="preserve"> High: (ID &gt;&gt; 7)</w:t>
+      </w:r>
+      <w:r>
+        <w:rPr>
+          <w:lang w:val="en-US"/>
+        </w:rPr>
+        <w:t xml:space="preserve"> &amp; 0x7F</w:t>
+      </w:r>
+      <w:r>
+        <w:rPr>
+          <w:lang w:val="en-US"/>
+        </w:rPr>
+        <w:t xml:space="preserve"> </w:t>
+      </w:r>
+    </w:p>
     <w:p>
       <w:pPr>
         <w:rPr>
@@ -624,6 +625,7 @@
         <w:gridCol w:w="1350"/>
         <w:gridCol w:w="1350"/>
         <w:gridCol w:w="1350"/>
+        <w:gridCol w:w="1350"/>
       </w:tblGrid>
       <w:tr>
         <w:trPr>
@@ -681,13 +683,25 @@
               <w:rPr>
                 <w:lang w:val="en-US"/>
               </w:rPr>
-              <w:t xml:space="preserve">Output </w:t>
-            </w:r>
-            <w:r>
-              <w:rPr>
-                <w:lang w:val="en-US"/>
-              </w:rPr>
-              <w:t>ID</w:t>
+              <w:t>Output Low</w:t>
+            </w:r>
+          </w:p>
+        </w:tc>
+        <w:tc>
+          <w:tcPr>
+            <w:tcW w:w="1350" w:type="dxa"/>
+          </w:tcPr>
+          <w:p>
+            <w:pPr>
+              <w:rPr>
+                <w:lang w:val="en-US"/>
+              </w:rPr>
+            </w:pPr>
+            <w:r>
+              <w:rPr>
+                <w:lang w:val="en-US"/>
+              </w:rPr>
+              <w:t>Output High</w:t>
             </w:r>
           </w:p>
         </w:tc>
@@ -721,6 +735,50 @@
         <w:rPr>
           <w:lang w:val="en-US"/>
         </w:rPr>
+        <w:t>Output</w:t>
+      </w:r>
+      <w:r>
+        <w:rPr>
+          <w:lang w:val="en-US"/>
+        </w:rPr>
+        <w:t xml:space="preserve"> Low: ID &amp; 0x7F</w:t>
+      </w:r>
+      <w:r>
+        <w:rPr>
+          <w:lang w:val="en-US"/>
+        </w:rPr>
+        <w:br/>
+      </w:r>
+      <w:r>
+        <w:rPr>
+          <w:lang w:val="en-US"/>
+        </w:rPr>
+        <w:t>Output</w:t>
+      </w:r>
+      <w:r>
+        <w:rPr>
+          <w:lang w:val="en-US"/>
+        </w:rPr>
+        <w:t xml:space="preserve"> High: (ID &gt;&gt; 7)</w:t>
+      </w:r>
+      <w:r>
+        <w:rPr>
+          <w:lang w:val="en-US"/>
+        </w:rPr>
+        <w:t xml:space="preserve"> &amp; 0x7F</w:t>
+      </w:r>
+    </w:p>
+    <w:p>
+      <w:pPr>
+        <w:rPr>
+          <w:lang w:val="en-US"/>
+        </w:rPr>
+      </w:pPr>
+      <w:r>
+        <w:rPr>
+          <w:lang w:val="en-US"/>
+        </w:rPr>
+        <w:lastRenderedPageBreak/>
         <w:t>Send a pulse on the output of the specified ID.</w:t>
       </w:r>
     </w:p>
@@ -730,7 +788,6 @@
       </w:pPr>
       <w:proofErr w:type="spellStart"/>
       <w:r>
-        <w:lastRenderedPageBreak/>
         <w:t>Toggle</w:t>
       </w:r>
       <w:proofErr w:type="spellEnd"/>
@@ -760,6 +817,7 @@
         <w:gridCol w:w="1350"/>
         <w:gridCol w:w="1350"/>
         <w:gridCol w:w="1350"/>
+        <w:gridCol w:w="1350"/>
       </w:tblGrid>
       <w:tr>
         <w:trPr>
@@ -817,13 +875,25 @@
               <w:rPr>
                 <w:lang w:val="en-US"/>
               </w:rPr>
-              <w:t xml:space="preserve">Output </w:t>
-            </w:r>
-            <w:r>
-              <w:rPr>
-                <w:lang w:val="en-US"/>
-              </w:rPr>
-              <w:t>ID</w:t>
+              <w:t>Output Low</w:t>
+            </w:r>
+          </w:p>
+        </w:tc>
+        <w:tc>
+          <w:tcPr>
+            <w:tcW w:w="1350" w:type="dxa"/>
+          </w:tcPr>
+          <w:p>
+            <w:pPr>
+              <w:rPr>
+                <w:lang w:val="en-US"/>
+              </w:rPr>
+            </w:pPr>
+            <w:r>
+              <w:rPr>
+                <w:lang w:val="en-US"/>
+              </w:rPr>
+              <w:t>Output High</w:t>
             </w:r>
           </w:p>
         </w:tc>
@@ -857,13 +927,50 @@
         <w:rPr>
           <w:lang w:val="en-US"/>
         </w:rPr>
+        <w:t>Output</w:t>
+      </w:r>
+      <w:r>
+        <w:rPr>
+          <w:lang w:val="en-US"/>
+        </w:rPr>
+        <w:t xml:space="preserve"> Low: ID &amp; 0x7F</w:t>
+      </w:r>
+      <w:r>
+        <w:rPr>
+          <w:lang w:val="en-US"/>
+        </w:rPr>
+        <w:br/>
+      </w:r>
+      <w:r>
+        <w:rPr>
+          <w:lang w:val="en-US"/>
+        </w:rPr>
+        <w:t>Output</w:t>
+      </w:r>
+      <w:r>
+        <w:rPr>
+          <w:lang w:val="en-US"/>
+        </w:rPr>
+        <w:t xml:space="preserve"> High: (ID &gt;&gt; 7)</w:t>
+      </w:r>
+      <w:r>
+        <w:rPr>
+          <w:lang w:val="en-US"/>
+        </w:rPr>
+        <w:t xml:space="preserve"> &amp; 0x7F</w:t>
+      </w:r>
+    </w:p>
+    <w:p>
+      <w:pPr>
+        <w:rPr>
+          <w:lang w:val="en-US"/>
+        </w:rPr>
+      </w:pPr>
+      <w:r>
+        <w:rPr>
+          <w:lang w:val="en-US"/>
+        </w:rPr>
         <w:t>Toggles the output of the specified ID.</w:t>
-      </w:r>
-      <w:r>
-        <w:rPr>
-          <w:lang w:val="en-US"/>
-        </w:rPr>
-        <w:t xml:space="preserve"> </w:t>
       </w:r>
     </w:p>
     <w:p>
@@ -913,7 +1020,13 @@
               <w:rPr>
                 <w:lang w:val="en-US"/>
               </w:rPr>
-              <w:t>0x13</w:t>
+              <w:t>0</w:t>
+            </w:r>
+            <w:r>
+              <w:rPr>
+                <w:lang w:val="en-US"/>
+              </w:rPr>
+              <w:t>x13</w:t>
             </w:r>
           </w:p>
         </w:tc>
@@ -969,7 +1082,7 @@
               <w:rPr>
                 <w:lang w:val="en-US"/>
               </w:rPr>
-              <w:t>Output1</w:t>
+              <w:t>Output1 Low</w:t>
             </w:r>
           </w:p>
         </w:tc>
@@ -987,7 +1100,7 @@
               <w:rPr>
                 <w:lang w:val="en-US"/>
               </w:rPr>
-              <w:t>Output2</w:t>
+              <w:t>Output1 High</w:t>
             </w:r>
           </w:p>
         </w:tc>
@@ -1045,25 +1158,226 @@
         <w:rPr>
           <w:lang w:val="en-US"/>
         </w:rPr>
+        <w:t xml:space="preserve"> Low: ID &amp; 0x7F</w:t>
+      </w:r>
+      <w:r>
+        <w:rPr>
+          <w:lang w:val="en-US"/>
+        </w:rPr>
+        <w:br/>
+      </w:r>
+      <w:r>
+        <w:rPr>
+          <w:lang w:val="en-US"/>
+        </w:rPr>
+        <w:t>Output</w:t>
+      </w:r>
+      <w:r>
+        <w:rPr>
+          <w:lang w:val="en-US"/>
+        </w:rPr>
+        <w:t xml:space="preserve"> High: (ID &gt;&gt; 7)</w:t>
+      </w:r>
+      <w:r>
+        <w:rPr>
+          <w:lang w:val="en-US"/>
+        </w:rPr>
+        <w:t xml:space="preserve"> &amp; 0x7F</w:t>
+      </w:r>
+      <w:r>
+        <w:rPr>
+          <w:lang w:val="en-US"/>
+        </w:rPr>
         <w:t xml:space="preserve"> </w:t>
       </w:r>
-      <w:r>
-        <w:rPr>
-          <w:lang w:val="en-US"/>
-        </w:rPr>
-        <w:t>1</w:t>
-      </w:r>
-      <w:r>
-        <w:rPr>
-          <w:lang w:val="en-US"/>
-        </w:rPr>
-        <w:t>: ID</w:t>
-      </w:r>
-      <w:r>
-        <w:rPr>
-          <w:lang w:val="en-US"/>
-        </w:rPr>
-        <w:t xml:space="preserve"> 1</w:t>
+    </w:p>
+    <w:p>
+      <w:pPr>
+        <w:rPr>
+          <w:lang w:val="en-US"/>
+        </w:rPr>
+      </w:pPr>
+      <w:r>
+        <w:rPr>
+          <w:lang w:val="en-US"/>
+        </w:rPr>
+        <w:t>Toggles multiple addresses</w:t>
+      </w:r>
+    </w:p>
+    <w:p>
+      <w:pPr>
+        <w:pStyle w:val="Heading3"/>
+        <w:rPr>
+          <w:lang w:val="en-US"/>
+        </w:rPr>
+      </w:pPr>
+      <w:r>
+        <w:rPr>
+          <w:lang w:val="en-US"/>
+        </w:rPr>
+        <w:t>Set All output Addresses</w:t>
+      </w:r>
+    </w:p>
+    <w:tbl>
+      <w:tblPr>
+        <w:tblStyle w:val="TableGrid"/>
+        <w:tblW w:w="0" w:type="auto"/>
+        <w:tblLook w:val="04A0" w:firstRow="1" w:lastRow="0" w:firstColumn="1" w:lastColumn="0" w:noHBand="0" w:noVBand="1"/>
+      </w:tblPr>
+      <w:tblGrid>
+        <w:gridCol w:w="1350"/>
+        <w:gridCol w:w="1350"/>
+        <w:gridCol w:w="1350"/>
+        <w:gridCol w:w="1350"/>
+        <w:gridCol w:w="1350"/>
+        <w:gridCol w:w="1350"/>
+        <w:gridCol w:w="1350"/>
+      </w:tblGrid>
+      <w:tr>
+        <w:trPr>
+          <w:trHeight w:val="252"/>
+        </w:trPr>
+        <w:tc>
+          <w:tcPr>
+            <w:tcW w:w="1350" w:type="dxa"/>
+          </w:tcPr>
+          <w:p>
+            <w:pPr>
+              <w:rPr>
+                <w:lang w:val="en-US"/>
+              </w:rPr>
+            </w:pPr>
+            <w:r>
+              <w:rPr>
+                <w:lang w:val="en-US"/>
+              </w:rPr>
+              <w:t>0x14</w:t>
+            </w:r>
+          </w:p>
+        </w:tc>
+        <w:tc>
+          <w:tcPr>
+            <w:tcW w:w="1350" w:type="dxa"/>
+          </w:tcPr>
+          <w:p>
+            <w:pPr>
+              <w:rPr>
+                <w:lang w:val="en-US"/>
+              </w:rPr>
+            </w:pPr>
+            <w:r>
+              <w:rPr>
+                <w:lang w:val="en-US"/>
+              </w:rPr>
+              <w:t>Length</w:t>
+            </w:r>
+          </w:p>
+        </w:tc>
+        <w:tc>
+          <w:tcPr>
+            <w:tcW w:w="1350" w:type="dxa"/>
+          </w:tcPr>
+          <w:p>
+            <w:pPr>
+              <w:rPr>
+                <w:lang w:val="en-US"/>
+              </w:rPr>
+            </w:pPr>
+            <w:proofErr w:type="spellStart"/>
+            <w:r>
+              <w:rPr>
+                <w:lang w:val="en-US"/>
+              </w:rPr>
+              <w:t>DevID</w:t>
+            </w:r>
+            <w:proofErr w:type="spellEnd"/>
+          </w:p>
+        </w:tc>
+        <w:tc>
+          <w:tcPr>
+            <w:tcW w:w="1350" w:type="dxa"/>
+          </w:tcPr>
+          <w:p>
+            <w:pPr>
+              <w:rPr>
+                <w:lang w:val="en-US"/>
+              </w:rPr>
+            </w:pPr>
+            <w:r>
+              <w:rPr>
+                <w:lang w:val="en-US"/>
+              </w:rPr>
+              <w:t>Output1</w:t>
+            </w:r>
+          </w:p>
+        </w:tc>
+        <w:tc>
+          <w:tcPr>
+            <w:tcW w:w="1350" w:type="dxa"/>
+          </w:tcPr>
+          <w:p>
+            <w:pPr>
+              <w:rPr>
+                <w:lang w:val="en-US"/>
+              </w:rPr>
+            </w:pPr>
+            <w:r>
+              <w:rPr>
+                <w:lang w:val="en-US"/>
+              </w:rPr>
+              <w:t>Output2</w:t>
+            </w:r>
+          </w:p>
+        </w:tc>
+        <w:tc>
+          <w:tcPr>
+            <w:tcW w:w="1350" w:type="dxa"/>
+          </w:tcPr>
+          <w:p>
+            <w:pPr>
+              <w:rPr>
+                <w:lang w:val="en-US"/>
+              </w:rPr>
+            </w:pPr>
+            <w:r>
+              <w:rPr>
+                <w:lang w:val="en-US"/>
+              </w:rPr>
+              <w:t>…</w:t>
+            </w:r>
+          </w:p>
+        </w:tc>
+        <w:tc>
+          <w:tcPr>
+            <w:tcW w:w="1350" w:type="dxa"/>
+          </w:tcPr>
+          <w:p>
+            <w:pPr>
+              <w:rPr>
+                <w:lang w:val="en-US"/>
+              </w:rPr>
+            </w:pPr>
+            <w:r>
+              <w:rPr>
+                <w:lang w:val="en-US"/>
+              </w:rPr>
+              <w:t>Checksum</w:t>
+            </w:r>
+          </w:p>
+        </w:tc>
+      </w:tr>
+    </w:tbl>
+    <w:p>
+      <w:pPr>
+        <w:rPr>
+          <w:lang w:val="en-US"/>
+        </w:rPr>
+      </w:pPr>
+      <w:r>
+        <w:rPr>
+          <w:lang w:val="en-US"/>
+        </w:rPr>
+        <w:t>Output1:</w:t>
       </w:r>
       <w:r>
         <w:rPr>
@@ -1075,20 +1389,118 @@
         <w:rPr>
           <w:lang w:val="en-US"/>
         </w:rPr>
-        <w:t>, Output 2 : ID 2</w:t>
-      </w:r>
-    </w:p>
-    <w:p>
-      <w:pPr>
-        <w:rPr>
-          <w:lang w:val="en-US"/>
-        </w:rPr>
-      </w:pPr>
-      <w:r>
-        <w:rPr>
-          <w:lang w:val="en-US"/>
-        </w:rPr>
-        <w:t>Toggles multiple addresses</w:t>
+        <w:t>Output</w:t>
+      </w:r>
+      <w:r>
+        <w:rPr>
+          <w:lang w:val="en-US"/>
+        </w:rPr>
+        <w:t xml:space="preserve"> &amp; 0x7F</w:t>
+      </w:r>
+      <w:r>
+        <w:rPr>
+          <w:lang w:val="en-US"/>
+        </w:rPr>
+        <w:br/>
+      </w:r>
+      <w:r>
+        <w:rPr>
+          <w:lang w:val="en-US"/>
+        </w:rPr>
+        <w:t>Output2</w:t>
+      </w:r>
+      <w:r>
+        <w:rPr>
+          <w:lang w:val="en-US"/>
+        </w:rPr>
+        <w:t>: (</w:t>
+      </w:r>
+      <w:r>
+        <w:rPr>
+          <w:lang w:val="en-US"/>
+        </w:rPr>
+        <w:t>Output</w:t>
+      </w:r>
+      <w:r>
+        <w:rPr>
+          <w:lang w:val="en-US"/>
+        </w:rPr>
+        <w:t xml:space="preserve"> &gt;&gt; 7)</w:t>
+      </w:r>
+      <w:r>
+        <w:rPr>
+          <w:lang w:val="en-US"/>
+        </w:rPr>
+        <w:t xml:space="preserve"> &amp; 0x7F</w:t>
+      </w:r>
+      <w:r>
+        <w:rPr>
+          <w:lang w:val="en-US"/>
+        </w:rPr>
+        <w:br/>
+        <w:t>Output3</w:t>
+      </w:r>
+      <w:r>
+        <w:rPr>
+          <w:lang w:val="en-US"/>
+        </w:rPr>
+        <w:t>: (</w:t>
+      </w:r>
+      <w:r>
+        <w:rPr>
+          <w:lang w:val="en-US"/>
+        </w:rPr>
+        <w:t>Output</w:t>
+      </w:r>
+      <w:r>
+        <w:rPr>
+          <w:lang w:val="en-US"/>
+        </w:rPr>
+        <w:t xml:space="preserve"> &gt;&gt; </w:t>
+      </w:r>
+      <w:r>
+        <w:rPr>
+          <w:lang w:val="en-US"/>
+        </w:rPr>
+        <w:t>14</w:t>
+      </w:r>
+      <w:r>
+        <w:rPr>
+          <w:lang w:val="en-US"/>
+        </w:rPr>
+        <w:t>)</w:t>
+      </w:r>
+      <w:r>
+        <w:rPr>
+          <w:lang w:val="en-US"/>
+        </w:rPr>
+        <w:t xml:space="preserve"> &amp; 0x7F</w:t>
+      </w:r>
+    </w:p>
+    <w:p>
+      <w:pPr>
+        <w:rPr>
+          <w:lang w:val="en-US"/>
+        </w:rPr>
+      </w:pPr>
+      <w:r>
+        <w:rPr>
+          <w:lang w:val="en-US"/>
+        </w:rPr>
+        <w:t>Set all output to the specified bytes. Output 1 contains the ID of 0-6, output 2 contains 7-13</w:t>
+      </w:r>
+      <w:r>
+        <w:rPr>
+          <w:lang w:val="en-US"/>
+        </w:rPr>
+        <w:t xml:space="preserve">, and so on. </w:t>
+      </w:r>
+      <w:r>
+        <w:rPr>
+          <w:color w:val="FF0000"/>
+          <w:lang w:val="en-US"/>
+        </w:rPr>
+        <w:t>NOT IMPLEMENTED</w:t>
       </w:r>
     </w:p>
     <w:p>
@@ -1102,13 +1514,933 @@
         <w:rPr>
           <w:lang w:val="en-US"/>
         </w:rPr>
-        <w:t xml:space="preserve">Toggle Blink </w:t>
-      </w:r>
-      <w:r>
-        <w:rPr>
-          <w:lang w:val="en-US"/>
-        </w:rPr>
-        <w:t>Multiple Addresses</w:t>
+        <w:t xml:space="preserve">Set </w:t>
+      </w:r>
+      <w:r>
+        <w:rPr>
+          <w:lang w:val="en-US"/>
+        </w:rPr>
+        <w:t>Blink mask of all addresses</w:t>
+      </w:r>
+    </w:p>
+    <w:tbl>
+      <w:tblPr>
+        <w:tblStyle w:val="TableGrid"/>
+        <w:tblW w:w="0" w:type="auto"/>
+        <w:tblLook w:val="04A0" w:firstRow="1" w:lastRow="0" w:firstColumn="1" w:lastColumn="0" w:noHBand="0" w:noVBand="1"/>
+      </w:tblPr>
+      <w:tblGrid>
+        <w:gridCol w:w="1350"/>
+        <w:gridCol w:w="1350"/>
+        <w:gridCol w:w="1350"/>
+        <w:gridCol w:w="1350"/>
+        <w:gridCol w:w="1350"/>
+        <w:gridCol w:w="1350"/>
+        <w:gridCol w:w="1350"/>
+      </w:tblGrid>
+      <w:tr>
+        <w:trPr>
+          <w:trHeight w:val="252"/>
+        </w:trPr>
+        <w:tc>
+          <w:tcPr>
+            <w:tcW w:w="1350" w:type="dxa"/>
+          </w:tcPr>
+          <w:p>
+            <w:pPr>
+              <w:rPr>
+                <w:lang w:val="en-US"/>
+              </w:rPr>
+            </w:pPr>
+            <w:r>
+              <w:rPr>
+                <w:lang w:val="en-US"/>
+              </w:rPr>
+              <w:t>0x15</w:t>
+            </w:r>
+          </w:p>
+        </w:tc>
+        <w:tc>
+          <w:tcPr>
+            <w:tcW w:w="1350" w:type="dxa"/>
+          </w:tcPr>
+          <w:p>
+            <w:pPr>
+              <w:rPr>
+                <w:lang w:val="en-US"/>
+              </w:rPr>
+            </w:pPr>
+            <w:r>
+              <w:rPr>
+                <w:lang w:val="en-US"/>
+              </w:rPr>
+              <w:t>Length</w:t>
+            </w:r>
+          </w:p>
+        </w:tc>
+        <w:tc>
+          <w:tcPr>
+            <w:tcW w:w="1350" w:type="dxa"/>
+          </w:tcPr>
+          <w:p>
+            <w:pPr>
+              <w:rPr>
+                <w:lang w:val="en-US"/>
+              </w:rPr>
+            </w:pPr>
+            <w:proofErr w:type="spellStart"/>
+            <w:r>
+              <w:rPr>
+                <w:lang w:val="en-US"/>
+              </w:rPr>
+              <w:t>DevID</w:t>
+            </w:r>
+            <w:proofErr w:type="spellEnd"/>
+          </w:p>
+        </w:tc>
+        <w:tc>
+          <w:tcPr>
+            <w:tcW w:w="1350" w:type="dxa"/>
+          </w:tcPr>
+          <w:p>
+            <w:pPr>
+              <w:rPr>
+                <w:lang w:val="en-US"/>
+              </w:rPr>
+            </w:pPr>
+            <w:r>
+              <w:rPr>
+                <w:lang w:val="en-US"/>
+              </w:rPr>
+              <w:t>Output1</w:t>
+            </w:r>
+          </w:p>
+        </w:tc>
+        <w:tc>
+          <w:tcPr>
+            <w:tcW w:w="1350" w:type="dxa"/>
+          </w:tcPr>
+          <w:p>
+            <w:pPr>
+              <w:rPr>
+                <w:lang w:val="en-US"/>
+              </w:rPr>
+            </w:pPr>
+            <w:r>
+              <w:rPr>
+                <w:lang w:val="en-US"/>
+              </w:rPr>
+              <w:t>Output2</w:t>
+            </w:r>
+          </w:p>
+        </w:tc>
+        <w:tc>
+          <w:tcPr>
+            <w:tcW w:w="1350" w:type="dxa"/>
+          </w:tcPr>
+          <w:p>
+            <w:pPr>
+              <w:rPr>
+                <w:lang w:val="en-US"/>
+              </w:rPr>
+            </w:pPr>
+            <w:r>
+              <w:rPr>
+                <w:lang w:val="en-US"/>
+              </w:rPr>
+              <w:t>…</w:t>
+            </w:r>
+          </w:p>
+        </w:tc>
+        <w:tc>
+          <w:tcPr>
+            <w:tcW w:w="1350" w:type="dxa"/>
+          </w:tcPr>
+          <w:p>
+            <w:pPr>
+              <w:rPr>
+                <w:lang w:val="en-US"/>
+              </w:rPr>
+            </w:pPr>
+            <w:r>
+              <w:rPr>
+                <w:lang w:val="en-US"/>
+              </w:rPr>
+              <w:t>Checksum</w:t>
+            </w:r>
+          </w:p>
+        </w:tc>
+      </w:tr>
+    </w:tbl>
+    <w:p>
+      <w:pPr>
+        <w:rPr>
+          <w:lang w:val="en-US"/>
+        </w:rPr>
+      </w:pPr>
+      <w:r>
+        <w:rPr>
+          <w:lang w:val="en-US"/>
+        </w:rPr>
+        <w:t>Output1:</w:t>
+      </w:r>
+      <w:r>
+        <w:rPr>
+          <w:lang w:val="en-US"/>
+        </w:rPr>
+        <w:t xml:space="preserve"> </w:t>
+      </w:r>
+      <w:r>
+        <w:rPr>
+          <w:lang w:val="en-US"/>
+        </w:rPr>
+        <w:t>Output</w:t>
+      </w:r>
+      <w:r>
+        <w:rPr>
+          <w:lang w:val="en-US"/>
+        </w:rPr>
+        <w:t xml:space="preserve"> &amp; 0x7F</w:t>
+      </w:r>
+      <w:r>
+        <w:rPr>
+          <w:lang w:val="en-US"/>
+        </w:rPr>
+        <w:br/>
+      </w:r>
+      <w:r>
+        <w:rPr>
+          <w:lang w:val="en-US"/>
+        </w:rPr>
+        <w:t>Output2</w:t>
+      </w:r>
+      <w:r>
+        <w:rPr>
+          <w:lang w:val="en-US"/>
+        </w:rPr>
+        <w:t>: (</w:t>
+      </w:r>
+      <w:r>
+        <w:rPr>
+          <w:lang w:val="en-US"/>
+        </w:rPr>
+        <w:t>Output</w:t>
+      </w:r>
+      <w:r>
+        <w:rPr>
+          <w:lang w:val="en-US"/>
+        </w:rPr>
+        <w:t xml:space="preserve"> &gt;&gt; 7)</w:t>
+      </w:r>
+      <w:r>
+        <w:rPr>
+          <w:lang w:val="en-US"/>
+        </w:rPr>
+        <w:t xml:space="preserve"> &amp; 0x7F</w:t>
+      </w:r>
+      <w:r>
+        <w:rPr>
+          <w:lang w:val="en-US"/>
+        </w:rPr>
+        <w:br/>
+        <w:t>Output3</w:t>
+      </w:r>
+      <w:r>
+        <w:rPr>
+          <w:lang w:val="en-US"/>
+        </w:rPr>
+        <w:t>: (</w:t>
+      </w:r>
+      <w:r>
+        <w:rPr>
+          <w:lang w:val="en-US"/>
+        </w:rPr>
+        <w:t>Output</w:t>
+      </w:r>
+      <w:r>
+        <w:rPr>
+          <w:lang w:val="en-US"/>
+        </w:rPr>
+        <w:t xml:space="preserve"> &gt;&gt; </w:t>
+      </w:r>
+      <w:r>
+        <w:rPr>
+          <w:lang w:val="en-US"/>
+        </w:rPr>
+        <w:t>14</w:t>
+      </w:r>
+      <w:r>
+        <w:rPr>
+          <w:lang w:val="en-US"/>
+        </w:rPr>
+        <w:t>)</w:t>
+      </w:r>
+      <w:r>
+        <w:rPr>
+          <w:lang w:val="en-US"/>
+        </w:rPr>
+        <w:t xml:space="preserve"> &amp; 0x7F</w:t>
+      </w:r>
+    </w:p>
+    <w:p>
+      <w:pPr>
+        <w:rPr>
+          <w:lang w:val="en-US"/>
+        </w:rPr>
+      </w:pPr>
+      <w:r>
+        <w:rPr>
+          <w:lang w:val="en-US"/>
+        </w:rPr>
+        <w:t xml:space="preserve">Set the blink mask to the specified bytes. Output 1 contains the ID of 0-6, output 2 contains 7-13, and so on. </w:t>
+      </w:r>
+      <w:r>
+        <w:rPr>
+          <w:color w:val="FF0000"/>
+          <w:lang w:val="en-US"/>
+        </w:rPr>
+        <w:t>NOT IMPLEMENTED</w:t>
+      </w:r>
+    </w:p>
+    <w:p>
+      <w:pPr>
+        <w:pStyle w:val="Heading3"/>
+        <w:rPr>
+          <w:lang w:val="en-US"/>
+        </w:rPr>
+      </w:pPr>
+      <w:r>
+        <w:rPr>
+          <w:lang w:val="en-US"/>
+        </w:rPr>
+        <w:t xml:space="preserve">Post </w:t>
+      </w:r>
+      <w:r>
+        <w:rPr>
+          <w:lang w:val="en-US"/>
+        </w:rPr>
+        <w:t>all Output</w:t>
+      </w:r>
+    </w:p>
+    <w:tbl>
+      <w:tblPr>
+        <w:tblStyle w:val="TableGrid"/>
+        <w:tblW w:w="0" w:type="auto"/>
+        <w:tblLook w:val="04A0" w:firstRow="1" w:lastRow="0" w:firstColumn="1" w:lastColumn="0" w:noHBand="0" w:noVBand="1"/>
+      </w:tblPr>
+      <w:tblGrid>
+        <w:gridCol w:w="1350"/>
+        <w:gridCol w:w="1350"/>
+        <w:gridCol w:w="1350"/>
+        <w:gridCol w:w="1350"/>
+        <w:gridCol w:w="1350"/>
+        <w:gridCol w:w="1350"/>
+        <w:gridCol w:w="1350"/>
+      </w:tblGrid>
+      <w:tr>
+        <w:trPr>
+          <w:trHeight w:val="252"/>
+        </w:trPr>
+        <w:tc>
+          <w:tcPr>
+            <w:tcW w:w="1350" w:type="dxa"/>
+          </w:tcPr>
+          <w:p>
+            <w:pPr>
+              <w:rPr>
+                <w:lang w:val="en-US"/>
+              </w:rPr>
+            </w:pPr>
+            <w:r>
+              <w:rPr>
+                <w:lang w:val="en-US"/>
+              </w:rPr>
+              <w:t>0</w:t>
+            </w:r>
+            <w:r>
+              <w:rPr>
+                <w:lang w:val="en-US"/>
+              </w:rPr>
+              <w:t>x16</w:t>
+            </w:r>
+          </w:p>
+        </w:tc>
+        <w:tc>
+          <w:tcPr>
+            <w:tcW w:w="1350" w:type="dxa"/>
+          </w:tcPr>
+          <w:p>
+            <w:pPr>
+              <w:rPr>
+                <w:lang w:val="en-US"/>
+              </w:rPr>
+            </w:pPr>
+            <w:r>
+              <w:rPr>
+                <w:lang w:val="en-US"/>
+              </w:rPr>
+              <w:t>Length</w:t>
+            </w:r>
+          </w:p>
+        </w:tc>
+        <w:tc>
+          <w:tcPr>
+            <w:tcW w:w="1350" w:type="dxa"/>
+          </w:tcPr>
+          <w:p>
+            <w:pPr>
+              <w:rPr>
+                <w:lang w:val="en-US"/>
+              </w:rPr>
+            </w:pPr>
+            <w:proofErr w:type="spellStart"/>
+            <w:r>
+              <w:rPr>
+                <w:lang w:val="en-US"/>
+              </w:rPr>
+              <w:t>DevID</w:t>
+            </w:r>
+            <w:proofErr w:type="spellEnd"/>
+          </w:p>
+        </w:tc>
+        <w:tc>
+          <w:tcPr>
+            <w:tcW w:w="1350" w:type="dxa"/>
+          </w:tcPr>
+          <w:p>
+            <w:pPr>
+              <w:rPr>
+                <w:lang w:val="en-US"/>
+              </w:rPr>
+            </w:pPr>
+            <w:r>
+              <w:rPr>
+                <w:lang w:val="en-US"/>
+              </w:rPr>
+              <w:t>Output1</w:t>
+            </w:r>
+          </w:p>
+        </w:tc>
+        <w:tc>
+          <w:tcPr>
+            <w:tcW w:w="1350" w:type="dxa"/>
+          </w:tcPr>
+          <w:p>
+            <w:pPr>
+              <w:rPr>
+                <w:lang w:val="en-US"/>
+              </w:rPr>
+            </w:pPr>
+            <w:r>
+              <w:rPr>
+                <w:lang w:val="en-US"/>
+              </w:rPr>
+              <w:t>Output2</w:t>
+            </w:r>
+          </w:p>
+        </w:tc>
+        <w:tc>
+          <w:tcPr>
+            <w:tcW w:w="1350" w:type="dxa"/>
+          </w:tcPr>
+          <w:p>
+            <w:pPr>
+              <w:rPr>
+                <w:lang w:val="en-US"/>
+              </w:rPr>
+            </w:pPr>
+            <w:r>
+              <w:rPr>
+                <w:lang w:val="en-US"/>
+              </w:rPr>
+              <w:t>…</w:t>
+            </w:r>
+          </w:p>
+        </w:tc>
+        <w:tc>
+          <w:tcPr>
+            <w:tcW w:w="1350" w:type="dxa"/>
+          </w:tcPr>
+          <w:p>
+            <w:pPr>
+              <w:rPr>
+                <w:lang w:val="en-US"/>
+              </w:rPr>
+            </w:pPr>
+            <w:r>
+              <w:rPr>
+                <w:lang w:val="en-US"/>
+              </w:rPr>
+              <w:t>Checksum</w:t>
+            </w:r>
+          </w:p>
+        </w:tc>
+      </w:tr>
+    </w:tbl>
+    <w:p>
+      <w:pPr>
+        <w:rPr>
+          <w:lang w:val="en-US"/>
+        </w:rPr>
+      </w:pPr>
+      <w:r>
+        <w:rPr>
+          <w:lang w:val="en-US"/>
+        </w:rPr>
+        <w:lastRenderedPageBreak/>
+        <w:t>Output1:</w:t>
+      </w:r>
+      <w:r>
+        <w:rPr>
+          <w:lang w:val="en-US"/>
+        </w:rPr>
+        <w:t xml:space="preserve"> </w:t>
+      </w:r>
+      <w:r>
+        <w:rPr>
+          <w:lang w:val="en-US"/>
+        </w:rPr>
+        <w:t>Output</w:t>
+      </w:r>
+      <w:r>
+        <w:rPr>
+          <w:lang w:val="en-US"/>
+        </w:rPr>
+        <w:t xml:space="preserve"> &amp; 0x7F</w:t>
+      </w:r>
+      <w:r>
+        <w:rPr>
+          <w:lang w:val="en-US"/>
+        </w:rPr>
+        <w:br/>
+      </w:r>
+      <w:r>
+        <w:rPr>
+          <w:lang w:val="en-US"/>
+        </w:rPr>
+        <w:t>Output2</w:t>
+      </w:r>
+      <w:r>
+        <w:rPr>
+          <w:lang w:val="en-US"/>
+        </w:rPr>
+        <w:t>: (</w:t>
+      </w:r>
+      <w:r>
+        <w:rPr>
+          <w:lang w:val="en-US"/>
+        </w:rPr>
+        <w:t>Output</w:t>
+      </w:r>
+      <w:r>
+        <w:rPr>
+          <w:lang w:val="en-US"/>
+        </w:rPr>
+        <w:t xml:space="preserve"> &gt;&gt; 7)</w:t>
+      </w:r>
+      <w:r>
+        <w:rPr>
+          <w:lang w:val="en-US"/>
+        </w:rPr>
+        <w:t xml:space="preserve"> &amp; 0x7F</w:t>
+      </w:r>
+      <w:r>
+        <w:rPr>
+          <w:lang w:val="en-US"/>
+        </w:rPr>
+        <w:br/>
+        <w:t>Output3</w:t>
+      </w:r>
+      <w:r>
+        <w:rPr>
+          <w:lang w:val="en-US"/>
+        </w:rPr>
+        <w:t>: (</w:t>
+      </w:r>
+      <w:r>
+        <w:rPr>
+          <w:lang w:val="en-US"/>
+        </w:rPr>
+        <w:t>Output</w:t>
+      </w:r>
+      <w:r>
+        <w:rPr>
+          <w:lang w:val="en-US"/>
+        </w:rPr>
+        <w:t xml:space="preserve"> &gt;&gt; </w:t>
+      </w:r>
+      <w:r>
+        <w:rPr>
+          <w:lang w:val="en-US"/>
+        </w:rPr>
+        <w:t>14</w:t>
+      </w:r>
+      <w:r>
+        <w:rPr>
+          <w:lang w:val="en-US"/>
+        </w:rPr>
+        <w:t>)</w:t>
+      </w:r>
+      <w:r>
+        <w:rPr>
+          <w:lang w:val="en-US"/>
+        </w:rPr>
+        <w:t xml:space="preserve"> &amp; 0x7F</w:t>
+      </w:r>
+    </w:p>
+    <w:p>
+      <w:pPr>
+        <w:pStyle w:val="Heading3"/>
+        <w:rPr>
+          <w:lang w:val="en-US"/>
+        </w:rPr>
+      </w:pPr>
+      <w:r>
+        <w:rPr>
+          <w:lang w:val="en-US"/>
+        </w:rPr>
+        <w:t>Request Read all Output</w:t>
+      </w:r>
+    </w:p>
+    <w:tbl>
+      <w:tblPr>
+        <w:tblStyle w:val="TableGrid"/>
+        <w:tblW w:w="0" w:type="auto"/>
+        <w:tblLook w:val="04A0" w:firstRow="1" w:lastRow="0" w:firstColumn="1" w:lastColumn="0" w:noHBand="0" w:noVBand="1"/>
+      </w:tblPr>
+      <w:tblGrid>
+        <w:gridCol w:w="1350"/>
+        <w:gridCol w:w="1350"/>
+        <w:gridCol w:w="1350"/>
+      </w:tblGrid>
+      <w:tr>
+        <w:trPr>
+          <w:trHeight w:val="252"/>
+        </w:trPr>
+        <w:tc>
+          <w:tcPr>
+            <w:tcW w:w="1350" w:type="dxa"/>
+          </w:tcPr>
+          <w:p>
+            <w:pPr>
+              <w:rPr>
+                <w:lang w:val="en-US"/>
+              </w:rPr>
+            </w:pPr>
+            <w:r>
+              <w:rPr>
+                <w:lang w:val="en-US"/>
+              </w:rPr>
+              <w:t>0x47</w:t>
+            </w:r>
+          </w:p>
+        </w:tc>
+        <w:tc>
+          <w:tcPr>
+            <w:tcW w:w="1350" w:type="dxa"/>
+          </w:tcPr>
+          <w:p>
+            <w:pPr>
+              <w:rPr>
+                <w:lang w:val="en-US"/>
+              </w:rPr>
+            </w:pPr>
+            <w:proofErr w:type="spellStart"/>
+            <w:r>
+              <w:rPr>
+                <w:lang w:val="en-US"/>
+              </w:rPr>
+              <w:t>DevID</w:t>
+            </w:r>
+            <w:proofErr w:type="spellEnd"/>
+          </w:p>
+        </w:tc>
+        <w:tc>
+          <w:tcPr>
+            <w:tcW w:w="1350" w:type="dxa"/>
+          </w:tcPr>
+          <w:p>
+            <w:pPr>
+              <w:rPr>
+                <w:lang w:val="en-US"/>
+              </w:rPr>
+            </w:pPr>
+            <w:r>
+              <w:rPr>
+                <w:lang w:val="en-US"/>
+              </w:rPr>
+              <w:t>Checksum</w:t>
+            </w:r>
+          </w:p>
+        </w:tc>
+      </w:tr>
+    </w:tbl>
+    <w:p>
+      <w:pPr>
+        <w:rPr>
+          <w:lang w:val="en-US"/>
+        </w:rPr>
+      </w:pPr>
+      <w:r>
+        <w:rPr>
+          <w:b/>
+          <w:i/>
+          <w:lang w:val="en-US"/>
+        </w:rPr>
+        <w:t xml:space="preserve">Response: </w:t>
+      </w:r>
+      <w:r>
+        <w:rPr>
+          <w:lang w:val="en-US"/>
+        </w:rPr>
+        <w:t>Post all Output (0x07)</w:t>
+      </w:r>
+    </w:p>
+    <w:p>
+      <w:pPr>
+        <w:pStyle w:val="Heading2"/>
+        <w:rPr>
+          <w:lang w:val="en-US"/>
+        </w:rPr>
+      </w:pPr>
+      <w:r>
+        <w:rPr>
+          <w:lang w:val="en-US"/>
+        </w:rPr>
+        <w:t>Input</w:t>
+      </w:r>
+    </w:p>
+    <w:p>
+      <w:pPr>
+        <w:pStyle w:val="Heading3"/>
+        <w:rPr>
+          <w:lang w:val="en-US"/>
+        </w:rPr>
+      </w:pPr>
+      <w:r>
+        <w:rPr>
+          <w:lang w:val="en-US"/>
+        </w:rPr>
+        <w:t>Post</w:t>
+      </w:r>
+      <w:r>
+        <w:rPr>
+          <w:lang w:val="en-US"/>
+        </w:rPr>
+        <w:t xml:space="preserve"> Single </w:t>
+      </w:r>
+      <w:r>
+        <w:rPr>
+          <w:lang w:val="en-US"/>
+        </w:rPr>
+        <w:t xml:space="preserve">Input </w:t>
+      </w:r>
+      <w:r>
+        <w:rPr>
+          <w:lang w:val="en-US"/>
+        </w:rPr>
+        <w:t>Address</w:t>
+      </w:r>
+    </w:p>
+    <w:tbl>
+      <w:tblPr>
+        <w:tblStyle w:val="TableGrid"/>
+        <w:tblW w:w="0" w:type="auto"/>
+        <w:tblLook w:val="04A0" w:firstRow="1" w:lastRow="0" w:firstColumn="1" w:lastColumn="0" w:noHBand="0" w:noVBand="1"/>
+      </w:tblPr>
+      <w:tblGrid>
+        <w:gridCol w:w="1350"/>
+        <w:gridCol w:w="1350"/>
+        <w:gridCol w:w="1350"/>
+        <w:gridCol w:w="1350"/>
+        <w:gridCol w:w="1350"/>
+      </w:tblGrid>
+      <w:tr>
+        <w:trPr>
+          <w:trHeight w:val="252"/>
+        </w:trPr>
+        <w:tc>
+          <w:tcPr>
+            <w:tcW w:w="1350" w:type="dxa"/>
+          </w:tcPr>
+          <w:p>
+            <w:pPr>
+              <w:rPr>
+                <w:lang w:val="en-US"/>
+              </w:rPr>
+            </w:pPr>
+            <w:r>
+              <w:rPr>
+                <w:lang w:val="en-US"/>
+              </w:rPr>
+              <w:t>0x05</w:t>
+            </w:r>
+          </w:p>
+        </w:tc>
+        <w:tc>
+          <w:tcPr>
+            <w:tcW w:w="1350" w:type="dxa"/>
+          </w:tcPr>
+          <w:p>
+            <w:pPr>
+              <w:rPr>
+                <w:lang w:val="en-US"/>
+              </w:rPr>
+            </w:pPr>
+            <w:proofErr w:type="spellStart"/>
+            <w:r>
+              <w:rPr>
+                <w:lang w:val="en-US"/>
+              </w:rPr>
+              <w:t>DevID</w:t>
+            </w:r>
+            <w:proofErr w:type="spellEnd"/>
+          </w:p>
+        </w:tc>
+        <w:tc>
+          <w:tcPr>
+            <w:tcW w:w="1350" w:type="dxa"/>
+          </w:tcPr>
+          <w:p>
+            <w:pPr>
+              <w:rPr>
+                <w:lang w:val="en-US"/>
+              </w:rPr>
+            </w:pPr>
+            <w:r>
+              <w:rPr>
+                <w:lang w:val="en-US"/>
+              </w:rPr>
+              <w:t>Output Low</w:t>
+            </w:r>
+          </w:p>
+        </w:tc>
+        <w:tc>
+          <w:tcPr>
+            <w:tcW w:w="1350" w:type="dxa"/>
+          </w:tcPr>
+          <w:p>
+            <w:pPr>
+              <w:rPr>
+                <w:lang w:val="en-US"/>
+              </w:rPr>
+            </w:pPr>
+            <w:r>
+              <w:rPr>
+                <w:lang w:val="en-US"/>
+              </w:rPr>
+              <w:t>Output High</w:t>
+            </w:r>
+          </w:p>
+        </w:tc>
+        <w:tc>
+          <w:tcPr>
+            <w:tcW w:w="1350" w:type="dxa"/>
+          </w:tcPr>
+          <w:p>
+            <w:pPr>
+              <w:rPr>
+                <w:lang w:val="en-US"/>
+              </w:rPr>
+            </w:pPr>
+            <w:r>
+              <w:rPr>
+                <w:lang w:val="en-US"/>
+              </w:rPr>
+              <w:t>Checksum</w:t>
+            </w:r>
+          </w:p>
+        </w:tc>
+      </w:tr>
+    </w:tbl>
+    <w:p>
+      <w:pPr>
+        <w:rPr>
+          <w:lang w:val="en-US"/>
+        </w:rPr>
+      </w:pPr>
+      <w:proofErr w:type="spellStart"/>
+      <w:r>
+        <w:rPr>
+          <w:lang w:val="en-US"/>
+        </w:rPr>
+        <w:t>Dev</w:t>
+      </w:r>
+      <w:r>
+        <w:rPr>
+          <w:lang w:val="en-US"/>
+        </w:rPr>
+        <w:t>ID</w:t>
+      </w:r>
+      <w:proofErr w:type="spellEnd"/>
+      <w:r>
+        <w:rPr>
+          <w:lang w:val="en-US"/>
+        </w:rPr>
+        <w:t>: ID &amp; 0x7F</w:t>
+      </w:r>
+    </w:p>
+    <w:p>
+      <w:pPr>
+        <w:rPr>
+          <w:lang w:val="en-US"/>
+        </w:rPr>
+      </w:pPr>
+      <w:r>
+        <w:rPr>
+          <w:lang w:val="en-US"/>
+        </w:rPr>
+        <w:t>Output</w:t>
+      </w:r>
+      <w:r>
+        <w:rPr>
+          <w:lang w:val="en-US"/>
+        </w:rPr>
+        <w:t xml:space="preserve"> Low: ID &amp; 0x7F</w:t>
+      </w:r>
+      <w:r>
+        <w:rPr>
+          <w:lang w:val="en-US"/>
+        </w:rPr>
+        <w:br/>
+      </w:r>
+      <w:r>
+        <w:rPr>
+          <w:lang w:val="en-US"/>
+        </w:rPr>
+        <w:t>Output</w:t>
+      </w:r>
+      <w:r>
+        <w:rPr>
+          <w:lang w:val="en-US"/>
+        </w:rPr>
+        <w:t xml:space="preserve"> High: (ID &gt;&gt; 7)</w:t>
+      </w:r>
+      <w:r>
+        <w:rPr>
+          <w:lang w:val="en-US"/>
+        </w:rPr>
+        <w:t xml:space="preserve"> &amp; 0x7F</w:t>
+      </w:r>
+    </w:p>
+    <w:p>
+      <w:pPr>
+        <w:pStyle w:val="Heading3"/>
+        <w:rPr>
+          <w:lang w:val="en-US"/>
+        </w:rPr>
+      </w:pPr>
+      <w:r>
+        <w:rPr>
+          <w:lang w:val="en-US"/>
+        </w:rPr>
+        <w:t>Post</w:t>
+      </w:r>
+      <w:r>
+        <w:rPr>
+          <w:lang w:val="en-US"/>
+        </w:rPr>
+        <w:t xml:space="preserve"> Multiple Addresses</w:t>
       </w:r>
     </w:p>
     <w:tbl>
@@ -1144,7 +2476,7 @@
               <w:rPr>
                 <w:lang w:val="en-US"/>
               </w:rPr>
-              <w:t>0x14</w:t>
+              <w:t>0x06</w:t>
             </w:r>
           </w:p>
         </w:tc>
@@ -1200,7 +2532,7 @@
               <w:rPr>
                 <w:lang w:val="en-US"/>
               </w:rPr>
-              <w:t>Output1</w:t>
+              <w:t>Output1 Low</w:t>
             </w:r>
           </w:p>
         </w:tc>
@@ -1218,7 +2550,7 @@
               <w:rPr>
                 <w:lang w:val="en-US"/>
               </w:rPr>
-              <w:t>Output2</w:t>
+              <w:t>Output1 High</w:t>
             </w:r>
           </w:p>
         </w:tc>
@@ -1266,6 +2598,33 @@
           <w:lang w:val="en-US"/>
         </w:rPr>
       </w:pPr>
+      <w:proofErr w:type="spellStart"/>
+      <w:r>
+        <w:rPr>
+          <w:lang w:val="en-US"/>
+        </w:rPr>
+        <w:t>Dev</w:t>
+      </w:r>
+      <w:r>
+        <w:rPr>
+          <w:lang w:val="en-US"/>
+        </w:rPr>
+        <w:t>ID</w:t>
+      </w:r>
+      <w:proofErr w:type="spellEnd"/>
+      <w:r>
+        <w:rPr>
+          <w:lang w:val="en-US"/>
+        </w:rPr>
+        <w:t>: ID &amp; 0x7F</w:t>
+      </w:r>
+    </w:p>
+    <w:p>
+      <w:pPr>
+        <w:rPr>
+          <w:lang w:val="en-US"/>
+        </w:rPr>
+      </w:pPr>
       <w:r>
         <w:rPr>
           <w:lang w:val="en-US"/>
@@ -1276,62 +2635,31 @@
         <w:rPr>
           <w:lang w:val="en-US"/>
         </w:rPr>
-        <w:t xml:space="preserve"> </w:t>
-      </w:r>
-      <w:r>
-        <w:rPr>
-          <w:lang w:val="en-US"/>
-        </w:rPr>
-        <w:t>1</w:t>
-      </w:r>
-      <w:r>
-        <w:rPr>
-          <w:lang w:val="en-US"/>
-        </w:rPr>
-        <w:t>: ID</w:t>
-      </w:r>
-      <w:r>
-        <w:rPr>
-          <w:lang w:val="en-US"/>
-        </w:rPr>
-        <w:t xml:space="preserve"> 1</w:t>
-      </w:r>
-      <w:r>
-        <w:rPr>
-          <w:lang w:val="en-US"/>
-        </w:rPr>
-        <w:t xml:space="preserve"> </w:t>
-      </w:r>
-      <w:r>
-        <w:rPr>
-          <w:lang w:val="en-US"/>
-        </w:rPr>
-        <w:t>, Output 2 : ID 2</w:t>
-      </w:r>
-    </w:p>
-    <w:p>
-      <w:pPr>
-        <w:rPr>
-          <w:lang w:val="en-US"/>
-        </w:rPr>
-      </w:pPr>
-      <w:r>
-        <w:rPr>
-          <w:lang w:val="en-US"/>
-        </w:rPr>
-        <w:t xml:space="preserve">Toggles multiple </w:t>
-      </w:r>
-      <w:r>
-        <w:rPr>
-          <w:lang w:val="en-US"/>
-        </w:rPr>
-        <w:t xml:space="preserve">blinking </w:t>
-      </w:r>
-      <w:r>
-        <w:rPr>
-          <w:lang w:val="en-US"/>
-        </w:rPr>
-        <w:t>addresses</w:t>
+        <w:t xml:space="preserve"> Low: ID &amp; 0x7F</w:t>
+      </w:r>
+      <w:r>
+        <w:rPr>
+          <w:lang w:val="en-US"/>
+        </w:rPr>
+        <w:br/>
+      </w:r>
+      <w:r>
+        <w:rPr>
+          <w:lang w:val="en-US"/>
+        </w:rPr>
+        <w:t>Output</w:t>
+      </w:r>
+      <w:r>
+        <w:rPr>
+          <w:lang w:val="en-US"/>
+        </w:rPr>
+        <w:t xml:space="preserve"> High: (ID &gt;&gt; 7)</w:t>
+      </w:r>
+      <w:r>
+        <w:rPr>
+          <w:lang w:val="en-US"/>
+        </w:rPr>
+        <w:t xml:space="preserve"> &amp; 0x7F</w:t>
       </w:r>
     </w:p>
     <w:p>
@@ -1345,13 +2673,13 @@
         <w:rPr>
           <w:lang w:val="en-US"/>
         </w:rPr>
-        <w:t>Pulse</w:t>
-      </w:r>
-      <w:r>
-        <w:rPr>
-          <w:lang w:val="en-US"/>
-        </w:rPr>
-        <w:t xml:space="preserve"> Multiple Addresses</w:t>
+        <w:t>Post All in</w:t>
+      </w:r>
+      <w:r>
+        <w:rPr>
+          <w:lang w:val="en-US"/>
+        </w:rPr>
+        <w:t>put Addresses</w:t>
       </w:r>
     </w:p>
     <w:tbl>
@@ -1361,39 +2689,39 @@
         <w:tblLook w:val="04A0" w:firstRow="1" w:lastRow="0" w:firstColumn="1" w:lastColumn="0" w:noHBand="0" w:noVBand="1"/>
       </w:tblPr>
       <w:tblGrid>
-        <w:gridCol w:w="1456"/>
-        <w:gridCol w:w="1456"/>
-        <w:gridCol w:w="1456"/>
-        <w:gridCol w:w="1456"/>
-        <w:gridCol w:w="1456"/>
-        <w:gridCol w:w="1456"/>
-        <w:gridCol w:w="1456"/>
+        <w:gridCol w:w="1350"/>
+        <w:gridCol w:w="1350"/>
+        <w:gridCol w:w="1350"/>
+        <w:gridCol w:w="1350"/>
+        <w:gridCol w:w="1350"/>
+        <w:gridCol w:w="1350"/>
+        <w:gridCol w:w="1350"/>
       </w:tblGrid>
       <w:tr>
         <w:trPr>
-          <w:trHeight w:val="123"/>
+          <w:trHeight w:val="252"/>
         </w:trPr>
         <w:tc>
           <w:tcPr>
-            <w:tcW w:w="1456" w:type="dxa"/>
-          </w:tcPr>
-          <w:p>
-            <w:pPr>
-              <w:rPr>
-                <w:lang w:val="en-US"/>
-              </w:rPr>
-            </w:pPr>
-            <w:r>
-              <w:rPr>
-                <w:lang w:val="en-US"/>
-              </w:rPr>
-              <w:t>0x15</w:t>
-            </w:r>
-          </w:p>
-        </w:tc>
-        <w:tc>
-          <w:tcPr>
-            <w:tcW w:w="1456" w:type="dxa"/>
+            <w:tcW w:w="1350" w:type="dxa"/>
+          </w:tcPr>
+          <w:p>
+            <w:pPr>
+              <w:rPr>
+                <w:lang w:val="en-US"/>
+              </w:rPr>
+            </w:pPr>
+            <w:r>
+              <w:rPr>
+                <w:lang w:val="en-US"/>
+              </w:rPr>
+              <w:t>0x07</w:t>
+            </w:r>
+          </w:p>
+        </w:tc>
+        <w:tc>
+          <w:tcPr>
+            <w:tcW w:w="1350" w:type="dxa"/>
           </w:tcPr>
           <w:p>
             <w:pPr>
@@ -1411,7 +2739,7 @@
         </w:tc>
         <w:tc>
           <w:tcPr>
-            <w:tcW w:w="1456" w:type="dxa"/>
+            <w:tcW w:w="1350" w:type="dxa"/>
           </w:tcPr>
           <w:p>
             <w:pPr>
@@ -1431,7 +2759,7 @@
         </w:tc>
         <w:tc>
           <w:tcPr>
-            <w:tcW w:w="1456" w:type="dxa"/>
+            <w:tcW w:w="1350" w:type="dxa"/>
           </w:tcPr>
           <w:p>
             <w:pPr>
@@ -1449,7 +2777,7 @@
         </w:tc>
         <w:tc>
           <w:tcPr>
-            <w:tcW w:w="1456" w:type="dxa"/>
+            <w:tcW w:w="1350" w:type="dxa"/>
           </w:tcPr>
           <w:p>
             <w:pPr>
@@ -1467,7 +2795,7 @@
         </w:tc>
         <w:tc>
           <w:tcPr>
-            <w:tcW w:w="1456" w:type="dxa"/>
+            <w:tcW w:w="1350" w:type="dxa"/>
           </w:tcPr>
           <w:p>
             <w:pPr>
@@ -1485,7 +2813,7 @@
         </w:tc>
         <w:tc>
           <w:tcPr>
-            <w:tcW w:w="1456" w:type="dxa"/>
+            <w:tcW w:w="1350" w:type="dxa"/>
           </w:tcPr>
           <w:p>
             <w:pPr>
@@ -1509,6 +2837,45 @@
           <w:lang w:val="en-US"/>
         </w:rPr>
       </w:pPr>
+      <w:proofErr w:type="spellStart"/>
+      <w:r>
+        <w:rPr>
+          <w:lang w:val="en-US"/>
+        </w:rPr>
+        <w:t>Dev</w:t>
+      </w:r>
+      <w:r>
+        <w:rPr>
+          <w:lang w:val="en-US"/>
+        </w:rPr>
+        <w:t>ID</w:t>
+      </w:r>
+      <w:proofErr w:type="spellEnd"/>
+      <w:r>
+        <w:rPr>
+          <w:lang w:val="en-US"/>
+        </w:rPr>
+        <w:t>: ID &amp; 0x7F</w:t>
+      </w:r>
+    </w:p>
+    <w:p>
+      <w:pPr>
+        <w:rPr>
+          <w:lang w:val="en-US"/>
+        </w:rPr>
+      </w:pPr>
+      <w:r>
+        <w:rPr>
+          <w:lang w:val="en-US"/>
+        </w:rPr>
+        <w:t>Output1:</w:t>
+      </w:r>
+      <w:r>
+        <w:rPr>
+          <w:lang w:val="en-US"/>
+        </w:rPr>
+        <w:t xml:space="preserve"> </w:t>
+      </w:r>
       <w:r>
         <w:rPr>
           <w:lang w:val="en-US"/>
@@ -1519,38 +2886,86 @@
         <w:rPr>
           <w:lang w:val="en-US"/>
         </w:rPr>
-        <w:t xml:space="preserve"> 1: ID 1</w:t>
-      </w:r>
-      <w:r>
-        <w:rPr>
-          <w:lang w:val="en-US"/>
-        </w:rPr>
-        <w:t xml:space="preserve"> </w:t>
-      </w:r>
-      <w:r>
-        <w:rPr>
-          <w:lang w:val="en-US"/>
-        </w:rPr>
-        <w:t>, Output 2 : ID 2</w:t>
-      </w:r>
-    </w:p>
-    <w:p>
-      <w:pPr>
-        <w:rPr>
-          <w:lang w:val="en-US"/>
-        </w:rPr>
-      </w:pPr>
-      <w:r>
-        <w:rPr>
-          <w:lang w:val="en-US"/>
-        </w:rPr>
-        <w:t>Pulses</w:t>
-      </w:r>
-      <w:r>
-        <w:rPr>
-          <w:lang w:val="en-US"/>
-        </w:rPr>
-        <w:t xml:space="preserve"> multiple addresses</w:t>
+        <w:t xml:space="preserve"> &amp; 0x7F</w:t>
+      </w:r>
+      <w:r>
+        <w:rPr>
+          <w:lang w:val="en-US"/>
+        </w:rPr>
+        <w:br/>
+      </w:r>
+      <w:r>
+        <w:rPr>
+          <w:lang w:val="en-US"/>
+        </w:rPr>
+        <w:t>Output2</w:t>
+      </w:r>
+      <w:r>
+        <w:rPr>
+          <w:lang w:val="en-US"/>
+        </w:rPr>
+        <w:t>: (</w:t>
+      </w:r>
+      <w:r>
+        <w:rPr>
+          <w:lang w:val="en-US"/>
+        </w:rPr>
+        <w:t>Output</w:t>
+      </w:r>
+      <w:r>
+        <w:rPr>
+          <w:lang w:val="en-US"/>
+        </w:rPr>
+        <w:t xml:space="preserve"> &gt;&gt; 7)</w:t>
+      </w:r>
+      <w:r>
+        <w:rPr>
+          <w:lang w:val="en-US"/>
+        </w:rPr>
+        <w:t xml:space="preserve"> &amp; 0x7F</w:t>
+      </w:r>
+      <w:r>
+        <w:rPr>
+          <w:lang w:val="en-US"/>
+        </w:rPr>
+        <w:br/>
+        <w:t>Output3</w:t>
+      </w:r>
+      <w:r>
+        <w:rPr>
+          <w:lang w:val="en-US"/>
+        </w:rPr>
+        <w:t>: (</w:t>
+      </w:r>
+      <w:r>
+        <w:rPr>
+          <w:lang w:val="en-US"/>
+        </w:rPr>
+        <w:t>Output</w:t>
+      </w:r>
+      <w:r>
+        <w:rPr>
+          <w:lang w:val="en-US"/>
+        </w:rPr>
+        <w:t xml:space="preserve"> &gt;&gt; </w:t>
+      </w:r>
+      <w:r>
+        <w:rPr>
+          <w:lang w:val="en-US"/>
+        </w:rPr>
+        <w:t>14</w:t>
+      </w:r>
+      <w:r>
+        <w:rPr>
+          <w:lang w:val="en-US"/>
+        </w:rPr>
+        <w:t>)</w:t>
+      </w:r>
+      <w:r>
+        <w:rPr>
+          <w:lang w:val="en-US"/>
+        </w:rPr>
+        <w:t xml:space="preserve"> &amp; 0x7F</w:t>
       </w:r>
     </w:p>
     <w:p>
@@ -1564,7 +2979,25 @@
         <w:rPr>
           <w:lang w:val="en-US"/>
         </w:rPr>
-        <w:t>Set All output Addresses</w:t>
+        <w:t xml:space="preserve">Post </w:t>
+      </w:r>
+      <w:r>
+        <w:rPr>
+          <w:lang w:val="en-US"/>
+        </w:rPr>
+        <w:t xml:space="preserve">all </w:t>
+      </w:r>
+      <w:r>
+        <w:rPr>
+          <w:lang w:val="en-US"/>
+        </w:rPr>
+        <w:t>In</w:t>
+      </w:r>
+      <w:r>
+        <w:rPr>
+          <w:lang w:val="en-US"/>
+        </w:rPr>
+        <w:t>put</w:t>
       </w:r>
     </w:p>
     <w:tbl>
@@ -1574,901 +3007,10 @@
         <w:tblLook w:val="04A0" w:firstRow="1" w:lastRow="0" w:firstColumn="1" w:lastColumn="0" w:noHBand="0" w:noVBand="1"/>
       </w:tblPr>
       <w:tblGrid>
-        <w:gridCol w:w="1443"/>
-        <w:gridCol w:w="1443"/>
-        <w:gridCol w:w="1443"/>
-        <w:gridCol w:w="1443"/>
-        <w:gridCol w:w="1443"/>
-        <w:gridCol w:w="1443"/>
-        <w:gridCol w:w="1443"/>
-      </w:tblGrid>
-      <w:tr>
-        <w:trPr>
-          <w:trHeight w:val="270"/>
-        </w:trPr>
-        <w:tc>
-          <w:tcPr>
-            <w:tcW w:w="1443" w:type="dxa"/>
-          </w:tcPr>
-          <w:p>
-            <w:pPr>
-              <w:rPr>
-                <w:lang w:val="en-US"/>
-              </w:rPr>
-            </w:pPr>
-            <w:r>
-              <w:rPr>
-                <w:lang w:val="en-US"/>
-              </w:rPr>
-              <w:t>0</w:t>
-            </w:r>
-            <w:r>
-              <w:rPr>
-                <w:lang w:val="en-US"/>
-              </w:rPr>
-              <w:t>x16</w:t>
-            </w:r>
-          </w:p>
-        </w:tc>
-        <w:tc>
-          <w:tcPr>
-            <w:tcW w:w="1443" w:type="dxa"/>
-          </w:tcPr>
-          <w:p>
-            <w:pPr>
-              <w:rPr>
-                <w:lang w:val="en-US"/>
-              </w:rPr>
-            </w:pPr>
-            <w:r>
-              <w:rPr>
-                <w:lang w:val="en-US"/>
-              </w:rPr>
-              <w:t>Length</w:t>
-            </w:r>
-          </w:p>
-        </w:tc>
-        <w:tc>
-          <w:tcPr>
-            <w:tcW w:w="1443" w:type="dxa"/>
-          </w:tcPr>
-          <w:p>
-            <w:pPr>
-              <w:rPr>
-                <w:lang w:val="en-US"/>
-              </w:rPr>
-            </w:pPr>
-            <w:proofErr w:type="spellStart"/>
-            <w:r>
-              <w:rPr>
-                <w:lang w:val="en-US"/>
-              </w:rPr>
-              <w:t>DevID</w:t>
-            </w:r>
-            <w:proofErr w:type="spellEnd"/>
-          </w:p>
-        </w:tc>
-        <w:tc>
-          <w:tcPr>
-            <w:tcW w:w="1443" w:type="dxa"/>
-          </w:tcPr>
-          <w:p>
-            <w:pPr>
-              <w:rPr>
-                <w:lang w:val="en-US"/>
-              </w:rPr>
-            </w:pPr>
-            <w:r>
-              <w:rPr>
-                <w:lang w:val="en-US"/>
-              </w:rPr>
-              <w:t>Output</w:t>
-            </w:r>
-            <w:r>
-              <w:rPr>
-                <w:lang w:val="en-US"/>
-              </w:rPr>
-              <w:t xml:space="preserve"> byte</w:t>
-            </w:r>
-            <w:r>
-              <w:rPr>
-                <w:lang w:val="en-US"/>
-              </w:rPr>
-              <w:t>1</w:t>
-            </w:r>
-          </w:p>
-        </w:tc>
-        <w:tc>
-          <w:tcPr>
-            <w:tcW w:w="1443" w:type="dxa"/>
-          </w:tcPr>
-          <w:p>
-            <w:pPr>
-              <w:rPr>
-                <w:lang w:val="en-US"/>
-              </w:rPr>
-            </w:pPr>
-            <w:r>
-              <w:rPr>
-                <w:lang w:val="en-US"/>
-              </w:rPr>
-              <w:t>Output</w:t>
-            </w:r>
-            <w:r>
-              <w:rPr>
-                <w:lang w:val="en-US"/>
-              </w:rPr>
-              <w:t xml:space="preserve"> byte</w:t>
-            </w:r>
-            <w:r>
-              <w:rPr>
-                <w:lang w:val="en-US"/>
-              </w:rPr>
-              <w:t>2</w:t>
-            </w:r>
-          </w:p>
-        </w:tc>
-        <w:tc>
-          <w:tcPr>
-            <w:tcW w:w="1443" w:type="dxa"/>
-          </w:tcPr>
-          <w:p>
-            <w:pPr>
-              <w:rPr>
-                <w:lang w:val="en-US"/>
-              </w:rPr>
-            </w:pPr>
-            <w:r>
-              <w:rPr>
-                <w:lang w:val="en-US"/>
-              </w:rPr>
-              <w:t>…</w:t>
-            </w:r>
-          </w:p>
-        </w:tc>
-        <w:tc>
-          <w:tcPr>
-            <w:tcW w:w="1443" w:type="dxa"/>
-          </w:tcPr>
-          <w:p>
-            <w:pPr>
-              <w:rPr>
-                <w:lang w:val="en-US"/>
-              </w:rPr>
-            </w:pPr>
-            <w:r>
-              <w:rPr>
-                <w:lang w:val="en-US"/>
-              </w:rPr>
-              <w:t>Checksum</w:t>
-            </w:r>
-          </w:p>
-        </w:tc>
-      </w:tr>
-    </w:tbl>
-    <w:p>
-      <w:pPr>
-        <w:rPr>
-          <w:lang w:val="en-US"/>
-        </w:rPr>
-      </w:pPr>
-      <w:r>
-        <w:rPr>
-          <w:lang w:val="en-US"/>
-        </w:rPr>
-        <w:t>Set all output to the specified bytes. Output 1 contains the ID of 0-6, output 2 contains 7-13</w:t>
-      </w:r>
-      <w:r>
-        <w:rPr>
-          <w:lang w:val="en-US"/>
-        </w:rPr>
-        <w:t xml:space="preserve">, and so on. </w:t>
-      </w:r>
-      <w:r>
-        <w:rPr>
-          <w:color w:val="FF0000"/>
-          <w:lang w:val="en-US"/>
-        </w:rPr>
-        <w:t>NOT IMPLEMENTED</w:t>
-      </w:r>
-      <w:r>
-        <w:rPr>
-          <w:lang w:val="en-US"/>
-        </w:rPr>
-        <w:t xml:space="preserve"> </w:t>
-      </w:r>
-    </w:p>
-    <w:p>
-      <w:pPr>
-        <w:pStyle w:val="Heading3"/>
-        <w:rPr>
-          <w:lang w:val="en-US"/>
-        </w:rPr>
-      </w:pPr>
-      <w:r>
-        <w:rPr>
-          <w:lang w:val="en-US"/>
-        </w:rPr>
-        <w:t xml:space="preserve">Set </w:t>
-      </w:r>
-      <w:r>
-        <w:rPr>
-          <w:lang w:val="en-US"/>
-        </w:rPr>
-        <w:t>Blink mask of all addresses</w:t>
-      </w:r>
-    </w:p>
-    <w:tbl>
-      <w:tblPr>
-        <w:tblStyle w:val="TableGrid"/>
-        <w:tblW w:w="0" w:type="auto"/>
-        <w:tblLook w:val="04A0" w:firstRow="1" w:lastRow="0" w:firstColumn="1" w:lastColumn="0" w:noHBand="0" w:noVBand="1"/>
-      </w:tblPr>
-      <w:tblGrid>
-        <w:gridCol w:w="1446"/>
-        <w:gridCol w:w="1446"/>
-        <w:gridCol w:w="1446"/>
-        <w:gridCol w:w="1446"/>
-        <w:gridCol w:w="1446"/>
-        <w:gridCol w:w="1446"/>
-        <w:gridCol w:w="1446"/>
-      </w:tblGrid>
-      <w:tr>
-        <w:trPr>
-          <w:trHeight w:val="123"/>
-        </w:trPr>
-        <w:tc>
-          <w:tcPr>
-            <w:tcW w:w="1446" w:type="dxa"/>
-          </w:tcPr>
-          <w:p>
-            <w:pPr>
-              <w:rPr>
-                <w:lang w:val="en-US"/>
-              </w:rPr>
-            </w:pPr>
-            <w:r>
-              <w:rPr>
-                <w:lang w:val="en-US"/>
-              </w:rPr>
-              <w:t>0x17</w:t>
-            </w:r>
-          </w:p>
-        </w:tc>
-        <w:tc>
-          <w:tcPr>
-            <w:tcW w:w="1446" w:type="dxa"/>
-          </w:tcPr>
-          <w:p>
-            <w:pPr>
-              <w:rPr>
-                <w:lang w:val="en-US"/>
-              </w:rPr>
-            </w:pPr>
-            <w:r>
-              <w:rPr>
-                <w:lang w:val="en-US"/>
-              </w:rPr>
-              <w:t>Length</w:t>
-            </w:r>
-          </w:p>
-        </w:tc>
-        <w:tc>
-          <w:tcPr>
-            <w:tcW w:w="1446" w:type="dxa"/>
-          </w:tcPr>
-          <w:p>
-            <w:pPr>
-              <w:rPr>
-                <w:lang w:val="en-US"/>
-              </w:rPr>
-            </w:pPr>
-            <w:proofErr w:type="spellStart"/>
-            <w:r>
-              <w:rPr>
-                <w:lang w:val="en-US"/>
-              </w:rPr>
-              <w:t>DevID</w:t>
-            </w:r>
-            <w:proofErr w:type="spellEnd"/>
-          </w:p>
-        </w:tc>
-        <w:tc>
-          <w:tcPr>
-            <w:tcW w:w="1446" w:type="dxa"/>
-          </w:tcPr>
-          <w:p>
-            <w:pPr>
-              <w:rPr>
-                <w:lang w:val="en-US"/>
-              </w:rPr>
-            </w:pPr>
-            <w:r>
-              <w:rPr>
-                <w:lang w:val="en-US"/>
-              </w:rPr>
-              <w:t>Output byte1</w:t>
-            </w:r>
-          </w:p>
-        </w:tc>
-        <w:tc>
-          <w:tcPr>
-            <w:tcW w:w="1446" w:type="dxa"/>
-          </w:tcPr>
-          <w:p>
-            <w:pPr>
-              <w:rPr>
-                <w:lang w:val="en-US"/>
-              </w:rPr>
-            </w:pPr>
-            <w:r>
-              <w:rPr>
-                <w:lang w:val="en-US"/>
-              </w:rPr>
-              <w:t>Output byte2</w:t>
-            </w:r>
-          </w:p>
-        </w:tc>
-        <w:tc>
-          <w:tcPr>
-            <w:tcW w:w="1446" w:type="dxa"/>
-          </w:tcPr>
-          <w:p>
-            <w:pPr>
-              <w:rPr>
-                <w:lang w:val="en-US"/>
-              </w:rPr>
-            </w:pPr>
-            <w:r>
-              <w:rPr>
-                <w:lang w:val="en-US"/>
-              </w:rPr>
-              <w:t>…</w:t>
-            </w:r>
-          </w:p>
-        </w:tc>
-        <w:tc>
-          <w:tcPr>
-            <w:tcW w:w="1446" w:type="dxa"/>
-          </w:tcPr>
-          <w:p>
-            <w:pPr>
-              <w:rPr>
-                <w:lang w:val="en-US"/>
-              </w:rPr>
-            </w:pPr>
-            <w:r>
-              <w:rPr>
-                <w:lang w:val="en-US"/>
-              </w:rPr>
-              <w:t>Checksum</w:t>
-            </w:r>
-          </w:p>
-        </w:tc>
-      </w:tr>
-    </w:tbl>
-    <w:p>
-      <w:pPr>
-        <w:rPr>
-          <w:lang w:val="en-US"/>
-        </w:rPr>
-      </w:pPr>
-      <w:r>
-        <w:rPr>
-          <w:lang w:val="en-US"/>
-        </w:rPr>
-        <w:t xml:space="preserve">Set the blink mask to the specified bytes. Output 1 contains the ID of 0-6, output 2 contains 7-13, and so on. </w:t>
-      </w:r>
-      <w:r>
-        <w:rPr>
-          <w:color w:val="FF0000"/>
-          <w:lang w:val="en-US"/>
-        </w:rPr>
-        <w:t>NOT IMPLEMENTED</w:t>
-      </w:r>
-    </w:p>
-    <w:p>
-      <w:pPr>
-        <w:pStyle w:val="Heading3"/>
-        <w:rPr>
-          <w:lang w:val="en-US"/>
-        </w:rPr>
-      </w:pPr>
-      <w:r>
-        <w:rPr>
-          <w:lang w:val="en-US"/>
-        </w:rPr>
-        <w:t xml:space="preserve">Set </w:t>
-      </w:r>
-      <w:r>
-        <w:rPr>
-          <w:lang w:val="en-US"/>
-        </w:rPr>
-        <w:t>Pulse</w:t>
-      </w:r>
-      <w:r>
-        <w:rPr>
-          <w:lang w:val="en-US"/>
-        </w:rPr>
-        <w:t xml:space="preserve"> mask of all addresses</w:t>
-      </w:r>
-    </w:p>
-    <w:tbl>
-      <w:tblPr>
-        <w:tblStyle w:val="TableGrid"/>
-        <w:tblW w:w="0" w:type="auto"/>
-        <w:tblLook w:val="04A0" w:firstRow="1" w:lastRow="0" w:firstColumn="1" w:lastColumn="0" w:noHBand="0" w:noVBand="1"/>
-      </w:tblPr>
-      <w:tblGrid>
-        <w:gridCol w:w="1446"/>
-        <w:gridCol w:w="1446"/>
-        <w:gridCol w:w="1446"/>
-        <w:gridCol w:w="1446"/>
-        <w:gridCol w:w="1446"/>
-        <w:gridCol w:w="1446"/>
-        <w:gridCol w:w="1446"/>
-      </w:tblGrid>
-      <w:tr>
-        <w:trPr>
-          <w:trHeight w:val="123"/>
-        </w:trPr>
-        <w:tc>
-          <w:tcPr>
-            <w:tcW w:w="1446" w:type="dxa"/>
-          </w:tcPr>
-          <w:p>
-            <w:pPr>
-              <w:rPr>
-                <w:lang w:val="en-US"/>
-              </w:rPr>
-            </w:pPr>
-            <w:r>
-              <w:rPr>
-                <w:lang w:val="en-US"/>
-              </w:rPr>
-              <w:t>0x18</w:t>
-            </w:r>
-          </w:p>
-        </w:tc>
-        <w:tc>
-          <w:tcPr>
-            <w:tcW w:w="1446" w:type="dxa"/>
-          </w:tcPr>
-          <w:p>
-            <w:pPr>
-              <w:rPr>
-                <w:lang w:val="en-US"/>
-              </w:rPr>
-            </w:pPr>
-            <w:r>
-              <w:rPr>
-                <w:lang w:val="en-US"/>
-              </w:rPr>
-              <w:t>Length</w:t>
-            </w:r>
-          </w:p>
-        </w:tc>
-        <w:tc>
-          <w:tcPr>
-            <w:tcW w:w="1446" w:type="dxa"/>
-          </w:tcPr>
-          <w:p>
-            <w:pPr>
-              <w:rPr>
-                <w:lang w:val="en-US"/>
-              </w:rPr>
-            </w:pPr>
-            <w:proofErr w:type="spellStart"/>
-            <w:r>
-              <w:rPr>
-                <w:lang w:val="en-US"/>
-              </w:rPr>
-              <w:t>DevID</w:t>
-            </w:r>
-            <w:proofErr w:type="spellEnd"/>
-          </w:p>
-        </w:tc>
-        <w:tc>
-          <w:tcPr>
-            <w:tcW w:w="1446" w:type="dxa"/>
-          </w:tcPr>
-          <w:p>
-            <w:pPr>
-              <w:rPr>
-                <w:lang w:val="en-US"/>
-              </w:rPr>
-            </w:pPr>
-            <w:r>
-              <w:rPr>
-                <w:lang w:val="en-US"/>
-              </w:rPr>
-              <w:t>Output byte1</w:t>
-            </w:r>
-          </w:p>
-        </w:tc>
-        <w:tc>
-          <w:tcPr>
-            <w:tcW w:w="1446" w:type="dxa"/>
-          </w:tcPr>
-          <w:p>
-            <w:pPr>
-              <w:rPr>
-                <w:lang w:val="en-US"/>
-              </w:rPr>
-            </w:pPr>
-            <w:r>
-              <w:rPr>
-                <w:lang w:val="en-US"/>
-              </w:rPr>
-              <w:t>Output byte2</w:t>
-            </w:r>
-          </w:p>
-        </w:tc>
-        <w:tc>
-          <w:tcPr>
-            <w:tcW w:w="1446" w:type="dxa"/>
-          </w:tcPr>
-          <w:p>
-            <w:pPr>
-              <w:rPr>
-                <w:lang w:val="en-US"/>
-              </w:rPr>
-            </w:pPr>
-            <w:r>
-              <w:rPr>
-                <w:lang w:val="en-US"/>
-              </w:rPr>
-              <w:t>…</w:t>
-            </w:r>
-          </w:p>
-        </w:tc>
-        <w:tc>
-          <w:tcPr>
-            <w:tcW w:w="1446" w:type="dxa"/>
-          </w:tcPr>
-          <w:p>
-            <w:pPr>
-              <w:rPr>
-                <w:lang w:val="en-US"/>
-              </w:rPr>
-            </w:pPr>
-            <w:r>
-              <w:rPr>
-                <w:lang w:val="en-US"/>
-              </w:rPr>
-              <w:t>Checksum</w:t>
-            </w:r>
-          </w:p>
-        </w:tc>
-      </w:tr>
-    </w:tbl>
-    <w:p>
-      <w:pPr>
-        <w:rPr>
-          <w:lang w:val="en-US"/>
-        </w:rPr>
-      </w:pPr>
-      <w:r>
-        <w:rPr>
-          <w:lang w:val="en-US"/>
-        </w:rPr>
-        <w:t xml:space="preserve">Set the blink mask to the specified bytes. Output 1 contains the ID of 0-6, output 2 contains 7-13, and so on. </w:t>
-      </w:r>
-      <w:r>
-        <w:rPr>
-          <w:color w:val="FF0000"/>
-          <w:lang w:val="en-US"/>
-        </w:rPr>
-        <w:t>NOT IMPLEMENTED</w:t>
-      </w:r>
-    </w:p>
-    <w:p>
-      <w:pPr>
-        <w:pStyle w:val="Heading3"/>
-        <w:rPr>
-          <w:lang w:val="en-US"/>
-        </w:rPr>
-      </w:pPr>
-      <w:r>
-        <w:rPr>
-          <w:lang w:val="en-US"/>
-        </w:rPr>
-        <w:lastRenderedPageBreak/>
-        <w:t xml:space="preserve">Post </w:t>
-      </w:r>
-      <w:r>
-        <w:rPr>
-          <w:lang w:val="en-US"/>
-        </w:rPr>
-        <w:t>all Output</w:t>
-      </w:r>
-    </w:p>
-    <w:tbl>
-      <w:tblPr>
-        <w:tblStyle w:val="TableGrid"/>
-        <w:tblW w:w="0" w:type="auto"/>
-        <w:tblLook w:val="04A0" w:firstRow="1" w:lastRow="0" w:firstColumn="1" w:lastColumn="0" w:noHBand="0" w:noVBand="1"/>
-      </w:tblPr>
-      <w:tblGrid>
-        <w:gridCol w:w="1429"/>
-        <w:gridCol w:w="1429"/>
-        <w:gridCol w:w="1429"/>
-        <w:gridCol w:w="1429"/>
-        <w:gridCol w:w="1429"/>
-        <w:gridCol w:w="1429"/>
-        <w:gridCol w:w="1429"/>
-      </w:tblGrid>
-      <w:tr>
-        <w:trPr>
-          <w:trHeight w:val="123"/>
-        </w:trPr>
-        <w:tc>
-          <w:tcPr>
-            <w:tcW w:w="1429" w:type="dxa"/>
-          </w:tcPr>
-          <w:p>
-            <w:pPr>
-              <w:rPr>
-                <w:lang w:val="en-US"/>
-              </w:rPr>
-            </w:pPr>
-            <w:r>
-              <w:rPr>
-                <w:lang w:val="en-US"/>
-              </w:rPr>
-              <w:t>0</w:t>
-            </w:r>
-            <w:r>
-              <w:rPr>
-                <w:lang w:val="en-US"/>
-              </w:rPr>
-              <w:t>x19</w:t>
-            </w:r>
-          </w:p>
-        </w:tc>
-        <w:tc>
-          <w:tcPr>
-            <w:tcW w:w="1429" w:type="dxa"/>
-          </w:tcPr>
-          <w:p>
-            <w:pPr>
-              <w:rPr>
-                <w:lang w:val="en-US"/>
-              </w:rPr>
-            </w:pPr>
-            <w:r>
-              <w:rPr>
-                <w:lang w:val="en-US"/>
-              </w:rPr>
-              <w:t>Length</w:t>
-            </w:r>
-          </w:p>
-        </w:tc>
-        <w:tc>
-          <w:tcPr>
-            <w:tcW w:w="1429" w:type="dxa"/>
-          </w:tcPr>
-          <w:p>
-            <w:pPr>
-              <w:rPr>
-                <w:lang w:val="en-US"/>
-              </w:rPr>
-            </w:pPr>
-            <w:proofErr w:type="spellStart"/>
-            <w:r>
-              <w:rPr>
-                <w:lang w:val="en-US"/>
-              </w:rPr>
-              <w:t>DevID</w:t>
-            </w:r>
-            <w:proofErr w:type="spellEnd"/>
-          </w:p>
-        </w:tc>
-        <w:tc>
-          <w:tcPr>
-            <w:tcW w:w="1429" w:type="dxa"/>
-          </w:tcPr>
-          <w:p>
-            <w:pPr>
-              <w:rPr>
-                <w:lang w:val="en-US"/>
-              </w:rPr>
-            </w:pPr>
-            <w:r>
-              <w:rPr>
-                <w:lang w:val="en-US"/>
-              </w:rPr>
-              <w:t>Output byte1</w:t>
-            </w:r>
-          </w:p>
-        </w:tc>
-        <w:tc>
-          <w:tcPr>
-            <w:tcW w:w="1429" w:type="dxa"/>
-          </w:tcPr>
-          <w:p>
-            <w:pPr>
-              <w:rPr>
-                <w:lang w:val="en-US"/>
-              </w:rPr>
-            </w:pPr>
-            <w:r>
-              <w:rPr>
-                <w:lang w:val="en-US"/>
-              </w:rPr>
-              <w:t>Output byte2</w:t>
-            </w:r>
-          </w:p>
-        </w:tc>
-        <w:tc>
-          <w:tcPr>
-            <w:tcW w:w="1429" w:type="dxa"/>
-          </w:tcPr>
-          <w:p>
-            <w:pPr>
-              <w:rPr>
-                <w:lang w:val="en-US"/>
-              </w:rPr>
-            </w:pPr>
-            <w:r>
-              <w:rPr>
-                <w:lang w:val="en-US"/>
-              </w:rPr>
-              <w:t>…</w:t>
-            </w:r>
-          </w:p>
-        </w:tc>
-        <w:tc>
-          <w:tcPr>
-            <w:tcW w:w="1429" w:type="dxa"/>
-          </w:tcPr>
-          <w:p>
-            <w:pPr>
-              <w:rPr>
-                <w:lang w:val="en-US"/>
-              </w:rPr>
-            </w:pPr>
-            <w:r>
-              <w:rPr>
-                <w:lang w:val="en-US"/>
-              </w:rPr>
-              <w:t>Checksum</w:t>
-            </w:r>
-          </w:p>
-        </w:tc>
-      </w:tr>
-    </w:tbl>
-    <w:p>
-      <w:pPr>
-        <w:rPr>
-          <w:lang w:val="en-US"/>
-        </w:rPr>
-      </w:pPr>
-      <w:r>
-        <w:rPr>
-          <w:lang w:val="en-US"/>
-        </w:rPr>
-        <w:t>Output1:</w:t>
-      </w:r>
-      <w:r>
-        <w:rPr>
-          <w:lang w:val="en-US"/>
-        </w:rPr>
-        <w:t xml:space="preserve"> </w:t>
-      </w:r>
-      <w:r>
-        <w:rPr>
-          <w:lang w:val="en-US"/>
-        </w:rPr>
-        <w:t>Output</w:t>
-      </w:r>
-      <w:r>
-        <w:rPr>
-          <w:lang w:val="en-US"/>
-        </w:rPr>
-        <w:t xml:space="preserve"> &amp; 0x7F</w:t>
-      </w:r>
-      <w:r>
-        <w:rPr>
-          <w:lang w:val="en-US"/>
-        </w:rPr>
-        <w:br/>
-      </w:r>
-      <w:r>
-        <w:rPr>
-          <w:lang w:val="en-US"/>
-        </w:rPr>
-        <w:t>Output2</w:t>
-      </w:r>
-      <w:r>
-        <w:rPr>
-          <w:lang w:val="en-US"/>
-        </w:rPr>
-        <w:t>: (</w:t>
-      </w:r>
-      <w:r>
-        <w:rPr>
-          <w:lang w:val="en-US"/>
-        </w:rPr>
-        <w:t>Output</w:t>
-      </w:r>
-      <w:r>
-        <w:rPr>
-          <w:lang w:val="en-US"/>
-        </w:rPr>
-        <w:t xml:space="preserve"> &gt;&gt; 7)</w:t>
-      </w:r>
-      <w:r>
-        <w:rPr>
-          <w:lang w:val="en-US"/>
-        </w:rPr>
-        <w:t xml:space="preserve"> &amp; 0x7F</w:t>
-      </w:r>
-      <w:r>
-        <w:rPr>
-          <w:lang w:val="en-US"/>
-        </w:rPr>
-        <w:br/>
-        <w:t>Output3</w:t>
-      </w:r>
-      <w:r>
-        <w:rPr>
-          <w:lang w:val="en-US"/>
-        </w:rPr>
-        <w:t>: (</w:t>
-      </w:r>
-      <w:r>
-        <w:rPr>
-          <w:lang w:val="en-US"/>
-        </w:rPr>
-        <w:t>Output</w:t>
-      </w:r>
-      <w:r>
-        <w:rPr>
-          <w:lang w:val="en-US"/>
-        </w:rPr>
-        <w:t xml:space="preserve"> &gt;&gt; </w:t>
-      </w:r>
-      <w:r>
-        <w:rPr>
-          <w:lang w:val="en-US"/>
-        </w:rPr>
-        <w:t>14</w:t>
-      </w:r>
-      <w:r>
-        <w:rPr>
-          <w:lang w:val="en-US"/>
-        </w:rPr>
-        <w:t>)</w:t>
-      </w:r>
-      <w:r>
-        <w:rPr>
-          <w:lang w:val="en-US"/>
-        </w:rPr>
-        <w:t xml:space="preserve"> &amp; 0x7F</w:t>
-      </w:r>
-    </w:p>
-    <w:p>
-      <w:pPr>
-        <w:pStyle w:val="Heading3"/>
-        <w:rPr>
-          <w:lang w:val="en-US"/>
-        </w:rPr>
-      </w:pPr>
-      <w:r>
-        <w:rPr>
-          <w:lang w:val="en-US"/>
-        </w:rPr>
-        <w:t>Request Read all Output</w:t>
-      </w:r>
-    </w:p>
-    <w:tbl>
-      <w:tblPr>
-        <w:tblStyle w:val="TableGrid"/>
-        <w:tblW w:w="0" w:type="auto"/>
-        <w:tblLook w:val="04A0" w:firstRow="1" w:lastRow="0" w:firstColumn="1" w:lastColumn="0" w:noHBand="0" w:noVBand="1"/>
-      </w:tblPr>
-      <w:tblGrid>
+        <w:gridCol w:w="1350"/>
+        <w:gridCol w:w="1350"/>
+        <w:gridCol w:w="1350"/>
+        <w:gridCol w:w="1350"/>
         <w:gridCol w:w="1350"/>
         <w:gridCol w:w="1350"/>
         <w:gridCol w:w="1350"/>
@@ -2491,7 +3033,25 @@
               <w:rPr>
                 <w:lang w:val="en-US"/>
               </w:rPr>
-              <w:t>0x47</w:t>
+              <w:t>0x08</w:t>
+            </w:r>
+          </w:p>
+        </w:tc>
+        <w:tc>
+          <w:tcPr>
+            <w:tcW w:w="1350" w:type="dxa"/>
+          </w:tcPr>
+          <w:p>
+            <w:pPr>
+              <w:rPr>
+                <w:lang w:val="en-US"/>
+              </w:rPr>
+            </w:pPr>
+            <w:r>
+              <w:rPr>
+                <w:lang w:val="en-US"/>
+              </w:rPr>
+              <w:t>Length</w:t>
             </w:r>
           </w:p>
         </w:tc>
@@ -2513,6 +3073,60 @@
               <w:t>DevID</w:t>
             </w:r>
             <w:proofErr w:type="spellEnd"/>
+          </w:p>
+        </w:tc>
+        <w:tc>
+          <w:tcPr>
+            <w:tcW w:w="1350" w:type="dxa"/>
+          </w:tcPr>
+          <w:p>
+            <w:pPr>
+              <w:rPr>
+                <w:lang w:val="en-US"/>
+              </w:rPr>
+            </w:pPr>
+            <w:r>
+              <w:rPr>
+                <w:lang w:val="en-US"/>
+              </w:rPr>
+              <w:t>Output1</w:t>
+            </w:r>
+          </w:p>
+        </w:tc>
+        <w:tc>
+          <w:tcPr>
+            <w:tcW w:w="1350" w:type="dxa"/>
+          </w:tcPr>
+          <w:p>
+            <w:pPr>
+              <w:rPr>
+                <w:lang w:val="en-US"/>
+              </w:rPr>
+            </w:pPr>
+            <w:r>
+              <w:rPr>
+                <w:lang w:val="en-US"/>
+              </w:rPr>
+              <w:t>Output2</w:t>
+            </w:r>
+          </w:p>
+        </w:tc>
+        <w:tc>
+          <w:tcPr>
+            <w:tcW w:w="1350" w:type="dxa"/>
+          </w:tcPr>
+          <w:p>
+            <w:pPr>
+              <w:rPr>
+                <w:lang w:val="en-US"/>
+              </w:rPr>
+            </w:pPr>
+            <w:r>
+              <w:rPr>
+                <w:lang w:val="en-US"/>
+              </w:rPr>
+              <w:t>…</w:t>
+            </w:r>
           </w:p>
         </w:tc>
         <w:tc>
@@ -2541,173 +3155,6 @@
           <w:lang w:val="en-US"/>
         </w:rPr>
       </w:pPr>
-      <w:r>
-        <w:rPr>
-          <w:b/>
-          <w:i/>
-          <w:lang w:val="en-US"/>
-        </w:rPr>
-        <w:t xml:space="preserve">Response: </w:t>
-      </w:r>
-      <w:r>
-        <w:rPr>
-          <w:lang w:val="en-US"/>
-        </w:rPr>
-        <w:t>Post all Output (0x07)</w:t>
-      </w:r>
-    </w:p>
-    <w:p>
-      <w:pPr>
-        <w:pStyle w:val="Heading2"/>
-        <w:rPr>
-          <w:lang w:val="en-US"/>
-        </w:rPr>
-      </w:pPr>
-      <w:r>
-        <w:rPr>
-          <w:lang w:val="en-US"/>
-        </w:rPr>
-        <w:t>Input</w:t>
-      </w:r>
-    </w:p>
-    <w:p>
-      <w:pPr>
-        <w:pStyle w:val="Heading3"/>
-        <w:rPr>
-          <w:lang w:val="en-US"/>
-        </w:rPr>
-      </w:pPr>
-      <w:r>
-        <w:rPr>
-          <w:lang w:val="en-US"/>
-        </w:rPr>
-        <w:t>Post</w:t>
-      </w:r>
-      <w:r>
-        <w:rPr>
-          <w:lang w:val="en-US"/>
-        </w:rPr>
-        <w:t xml:space="preserve"> Single </w:t>
-      </w:r>
-      <w:r>
-        <w:rPr>
-          <w:lang w:val="en-US"/>
-        </w:rPr>
-        <w:t xml:space="preserve">Input </w:t>
-      </w:r>
-      <w:r>
-        <w:rPr>
-          <w:lang w:val="en-US"/>
-        </w:rPr>
-        <w:t>Address</w:t>
-      </w:r>
-    </w:p>
-    <w:tbl>
-      <w:tblPr>
-        <w:tblStyle w:val="TableGrid"/>
-        <w:tblW w:w="0" w:type="auto"/>
-        <w:tblLook w:val="04A0" w:firstRow="1" w:lastRow="0" w:firstColumn="1" w:lastColumn="0" w:noHBand="0" w:noVBand="1"/>
-      </w:tblPr>
-      <w:tblGrid>
-        <w:gridCol w:w="1350"/>
-        <w:gridCol w:w="1350"/>
-        <w:gridCol w:w="1350"/>
-        <w:gridCol w:w="1350"/>
-      </w:tblGrid>
-      <w:tr>
-        <w:trPr>
-          <w:trHeight w:val="252"/>
-        </w:trPr>
-        <w:tc>
-          <w:tcPr>
-            <w:tcW w:w="1350" w:type="dxa"/>
-          </w:tcPr>
-          <w:p>
-            <w:pPr>
-              <w:rPr>
-                <w:lang w:val="en-US"/>
-              </w:rPr>
-            </w:pPr>
-            <w:r>
-              <w:rPr>
-                <w:lang w:val="en-US"/>
-              </w:rPr>
-              <w:t>0x05</w:t>
-            </w:r>
-          </w:p>
-        </w:tc>
-        <w:tc>
-          <w:tcPr>
-            <w:tcW w:w="1350" w:type="dxa"/>
-          </w:tcPr>
-          <w:p>
-            <w:pPr>
-              <w:rPr>
-                <w:lang w:val="en-US"/>
-              </w:rPr>
-            </w:pPr>
-            <w:proofErr w:type="spellStart"/>
-            <w:r>
-              <w:rPr>
-                <w:lang w:val="en-US"/>
-              </w:rPr>
-              <w:t>DevID</w:t>
-            </w:r>
-            <w:proofErr w:type="spellEnd"/>
-          </w:p>
-        </w:tc>
-        <w:tc>
-          <w:tcPr>
-            <w:tcW w:w="1350" w:type="dxa"/>
-          </w:tcPr>
-          <w:p>
-            <w:pPr>
-              <w:rPr>
-                <w:lang w:val="en-US"/>
-              </w:rPr>
-            </w:pPr>
-            <w:r>
-              <w:rPr>
-                <w:lang w:val="en-US"/>
-              </w:rPr>
-              <w:t xml:space="preserve">Output </w:t>
-            </w:r>
-            <w:proofErr w:type="spellStart"/>
-            <w:r>
-              <w:rPr>
-                <w:lang w:val="en-US"/>
-              </w:rPr>
-              <w:t>Nr</w:t>
-            </w:r>
-            <w:proofErr w:type="spellEnd"/>
-          </w:p>
-        </w:tc>
-        <w:tc>
-          <w:tcPr>
-            <w:tcW w:w="1350" w:type="dxa"/>
-          </w:tcPr>
-          <w:p>
-            <w:pPr>
-              <w:rPr>
-                <w:lang w:val="en-US"/>
-              </w:rPr>
-            </w:pPr>
-            <w:r>
-              <w:rPr>
-                <w:lang w:val="en-US"/>
-              </w:rPr>
-              <w:t>Checksum</w:t>
-            </w:r>
-          </w:p>
-        </w:tc>
-      </w:tr>
-    </w:tbl>
-    <w:p>
-      <w:pPr>
-        <w:rPr>
-          <w:lang w:val="en-US"/>
-        </w:rPr>
-      </w:pPr>
       <w:proofErr w:type="spellStart"/>
       <w:r>
         <w:rPr>
@@ -2739,857 +3186,7 @@
         <w:rPr>
           <w:lang w:val="en-US"/>
         </w:rPr>
-        <w:t>Output</w:t>
-      </w:r>
-      <w:r>
-        <w:rPr>
-          <w:lang w:val="en-US"/>
-        </w:rPr>
-        <w:t xml:space="preserve"> Low: ID &amp; 0x7F</w:t>
-      </w:r>
-      <w:r>
-        <w:rPr>
-          <w:lang w:val="en-US"/>
-        </w:rPr>
-        <w:br/>
-      </w:r>
-      <w:r>
-        <w:rPr>
-          <w:lang w:val="en-US"/>
-        </w:rPr>
-        <w:t>Output</w:t>
-      </w:r>
-      <w:r>
-        <w:rPr>
-          <w:lang w:val="en-US"/>
-        </w:rPr>
-        <w:t xml:space="preserve"> High: (ID &gt;&gt; 7)</w:t>
-      </w:r>
-      <w:r>
-        <w:rPr>
-          <w:lang w:val="en-US"/>
-        </w:rPr>
-        <w:t xml:space="preserve"> &amp; 0x7F</w:t>
-      </w:r>
-    </w:p>
-    <w:p>
-      <w:pPr>
-        <w:pStyle w:val="Heading3"/>
-        <w:rPr>
-          <w:lang w:val="en-US"/>
-        </w:rPr>
-      </w:pPr>
-      <w:r>
-        <w:rPr>
-          <w:lang w:val="en-US"/>
-        </w:rPr>
-        <w:t>Post</w:t>
-      </w:r>
-      <w:r>
-        <w:rPr>
-          <w:lang w:val="en-US"/>
-        </w:rPr>
-        <w:t xml:space="preserve"> Multiple Addresses</w:t>
-      </w:r>
-    </w:p>
-    <w:tbl>
-      <w:tblPr>
-        <w:tblStyle w:val="TableGrid"/>
-        <w:tblW w:w="0" w:type="auto"/>
-        <w:tblLook w:val="04A0" w:firstRow="1" w:lastRow="0" w:firstColumn="1" w:lastColumn="0" w:noHBand="0" w:noVBand="1"/>
-      </w:tblPr>
-      <w:tblGrid>
-        <w:gridCol w:w="1456"/>
-        <w:gridCol w:w="1456"/>
-        <w:gridCol w:w="1456"/>
-        <w:gridCol w:w="1456"/>
-        <w:gridCol w:w="1456"/>
-        <w:gridCol w:w="1456"/>
-        <w:gridCol w:w="1456"/>
-      </w:tblGrid>
-      <w:tr>
-        <w:trPr>
-          <w:trHeight w:val="123"/>
-        </w:trPr>
-        <w:tc>
-          <w:tcPr>
-            <w:tcW w:w="1456" w:type="dxa"/>
-          </w:tcPr>
-          <w:p>
-            <w:pPr>
-              <w:rPr>
-                <w:lang w:val="en-US"/>
-              </w:rPr>
-            </w:pPr>
-            <w:r>
-              <w:rPr>
-                <w:lang w:val="en-US"/>
-              </w:rPr>
-              <w:t>0x06</w:t>
-            </w:r>
-          </w:p>
-        </w:tc>
-        <w:tc>
-          <w:tcPr>
-            <w:tcW w:w="1456" w:type="dxa"/>
-          </w:tcPr>
-          <w:p>
-            <w:pPr>
-              <w:rPr>
-                <w:lang w:val="en-US"/>
-              </w:rPr>
-            </w:pPr>
-            <w:r>
-              <w:rPr>
-                <w:lang w:val="en-US"/>
-              </w:rPr>
-              <w:t>Length</w:t>
-            </w:r>
-          </w:p>
-        </w:tc>
-        <w:tc>
-          <w:tcPr>
-            <w:tcW w:w="1456" w:type="dxa"/>
-          </w:tcPr>
-          <w:p>
-            <w:pPr>
-              <w:rPr>
-                <w:lang w:val="en-US"/>
-              </w:rPr>
-            </w:pPr>
-            <w:proofErr w:type="spellStart"/>
-            <w:r>
-              <w:rPr>
-                <w:lang w:val="en-US"/>
-              </w:rPr>
-              <w:t>DevID</w:t>
-            </w:r>
-            <w:proofErr w:type="spellEnd"/>
-          </w:p>
-        </w:tc>
-        <w:tc>
-          <w:tcPr>
-            <w:tcW w:w="1456" w:type="dxa"/>
-          </w:tcPr>
-          <w:p>
-            <w:pPr>
-              <w:rPr>
-                <w:lang w:val="en-US"/>
-              </w:rPr>
-            </w:pPr>
-            <w:r>
-              <w:rPr>
-                <w:lang w:val="en-US"/>
-              </w:rPr>
-              <w:t>Output1</w:t>
-            </w:r>
-          </w:p>
-        </w:tc>
-        <w:tc>
-          <w:tcPr>
-            <w:tcW w:w="1456" w:type="dxa"/>
-          </w:tcPr>
-          <w:p>
-            <w:pPr>
-              <w:rPr>
-                <w:lang w:val="en-US"/>
-              </w:rPr>
-            </w:pPr>
-            <w:r>
-              <w:rPr>
-                <w:lang w:val="en-US"/>
-              </w:rPr>
-              <w:t>O</w:t>
-            </w:r>
-            <w:r>
-              <w:rPr>
-                <w:lang w:val="en-US"/>
-              </w:rPr>
-              <w:t>utput2</w:t>
-            </w:r>
-          </w:p>
-        </w:tc>
-        <w:tc>
-          <w:tcPr>
-            <w:tcW w:w="1456" w:type="dxa"/>
-          </w:tcPr>
-          <w:p>
-            <w:pPr>
-              <w:rPr>
-                <w:lang w:val="en-US"/>
-              </w:rPr>
-            </w:pPr>
-            <w:r>
-              <w:rPr>
-                <w:lang w:val="en-US"/>
-              </w:rPr>
-              <w:t>…</w:t>
-            </w:r>
-          </w:p>
-        </w:tc>
-        <w:tc>
-          <w:tcPr>
-            <w:tcW w:w="1456" w:type="dxa"/>
-          </w:tcPr>
-          <w:p>
-            <w:pPr>
-              <w:rPr>
-                <w:lang w:val="en-US"/>
-              </w:rPr>
-            </w:pPr>
-            <w:r>
-              <w:rPr>
-                <w:lang w:val="en-US"/>
-              </w:rPr>
-              <w:t>Checksum</w:t>
-            </w:r>
-          </w:p>
-        </w:tc>
-      </w:tr>
-    </w:tbl>
-    <w:p>
-      <w:pPr>
-        <w:rPr>
-          <w:lang w:val="en-US"/>
-        </w:rPr>
-      </w:pPr>
-      <w:proofErr w:type="spellStart"/>
-      <w:r>
-        <w:rPr>
-          <w:lang w:val="en-US"/>
-        </w:rPr>
-        <w:t>Dev</w:t>
-      </w:r>
-      <w:r>
-        <w:rPr>
-          <w:lang w:val="en-US"/>
-        </w:rPr>
-        <w:t>ID</w:t>
-      </w:r>
-      <w:proofErr w:type="spellEnd"/>
-      <w:r>
-        <w:rPr>
-          <w:lang w:val="en-US"/>
-        </w:rPr>
-        <w:t>: ID &amp; 0x7F</w:t>
-      </w:r>
-    </w:p>
-    <w:p>
-      <w:pPr>
-        <w:rPr>
-          <w:lang w:val="en-US"/>
-        </w:rPr>
-      </w:pPr>
-      <w:r>
-        <w:rPr>
-          <w:lang w:val="en-US"/>
-        </w:rPr>
-        <w:t>Output</w:t>
-      </w:r>
-      <w:r>
-        <w:rPr>
-          <w:lang w:val="en-US"/>
-        </w:rPr>
-        <w:t xml:space="preserve"> Low: ID &amp; 0x7F</w:t>
-      </w:r>
-      <w:r>
-        <w:rPr>
-          <w:lang w:val="en-US"/>
-        </w:rPr>
-        <w:br/>
-      </w:r>
-      <w:r>
-        <w:rPr>
-          <w:lang w:val="en-US"/>
-        </w:rPr>
-        <w:t>Output</w:t>
-      </w:r>
-      <w:r>
-        <w:rPr>
-          <w:lang w:val="en-US"/>
-        </w:rPr>
-        <w:t xml:space="preserve"> High: (ID &gt;&gt; 7)</w:t>
-      </w:r>
-      <w:r>
-        <w:rPr>
-          <w:lang w:val="en-US"/>
-        </w:rPr>
-        <w:t xml:space="preserve"> &amp; 0x7F</w:t>
-      </w:r>
-    </w:p>
-    <w:p>
-      <w:pPr>
-        <w:pStyle w:val="Heading3"/>
-        <w:rPr>
-          <w:lang w:val="en-US"/>
-        </w:rPr>
-      </w:pPr>
-      <w:r>
-        <w:rPr>
-          <w:lang w:val="en-US"/>
-        </w:rPr>
-        <w:t>Post All in</w:t>
-      </w:r>
-      <w:r>
-        <w:rPr>
-          <w:lang w:val="en-US"/>
-        </w:rPr>
-        <w:t>put Addresses</w:t>
-      </w:r>
-    </w:p>
-    <w:tbl>
-      <w:tblPr>
-        <w:tblStyle w:val="TableGrid"/>
-        <w:tblW w:w="0" w:type="auto"/>
-        <w:tblLook w:val="04A0" w:firstRow="1" w:lastRow="0" w:firstColumn="1" w:lastColumn="0" w:noHBand="0" w:noVBand="1"/>
-      </w:tblPr>
-      <w:tblGrid>
-        <w:gridCol w:w="1458"/>
-        <w:gridCol w:w="1458"/>
-        <w:gridCol w:w="1458"/>
-        <w:gridCol w:w="1458"/>
-        <w:gridCol w:w="1458"/>
-        <w:gridCol w:w="1458"/>
-        <w:gridCol w:w="1458"/>
-      </w:tblGrid>
-      <w:tr>
-        <w:trPr>
-          <w:trHeight w:val="123"/>
-        </w:trPr>
-        <w:tc>
-          <w:tcPr>
-            <w:tcW w:w="1458" w:type="dxa"/>
-          </w:tcPr>
-          <w:p>
-            <w:pPr>
-              <w:rPr>
-                <w:lang w:val="en-US"/>
-              </w:rPr>
-            </w:pPr>
-            <w:r>
-              <w:rPr>
-                <w:lang w:val="en-US"/>
-              </w:rPr>
-              <w:t>0x07</w:t>
-            </w:r>
-          </w:p>
-        </w:tc>
-        <w:tc>
-          <w:tcPr>
-            <w:tcW w:w="1458" w:type="dxa"/>
-          </w:tcPr>
-          <w:p>
-            <w:pPr>
-              <w:rPr>
-                <w:lang w:val="en-US"/>
-              </w:rPr>
-            </w:pPr>
-            <w:r>
-              <w:rPr>
-                <w:lang w:val="en-US"/>
-              </w:rPr>
-              <w:t>Length</w:t>
-            </w:r>
-          </w:p>
-        </w:tc>
-        <w:tc>
-          <w:tcPr>
-            <w:tcW w:w="1458" w:type="dxa"/>
-          </w:tcPr>
-          <w:p>
-            <w:pPr>
-              <w:rPr>
-                <w:lang w:val="en-US"/>
-              </w:rPr>
-            </w:pPr>
-            <w:proofErr w:type="spellStart"/>
-            <w:r>
-              <w:rPr>
-                <w:lang w:val="en-US"/>
-              </w:rPr>
-              <w:t>DevID</w:t>
-            </w:r>
-            <w:proofErr w:type="spellEnd"/>
-          </w:p>
-        </w:tc>
-        <w:tc>
-          <w:tcPr>
-            <w:tcW w:w="1458" w:type="dxa"/>
-          </w:tcPr>
-          <w:p>
-            <w:pPr>
-              <w:rPr>
-                <w:lang w:val="en-US"/>
-              </w:rPr>
-            </w:pPr>
-            <w:r>
-              <w:rPr>
-                <w:lang w:val="en-US"/>
-              </w:rPr>
-              <w:t>Output</w:t>
-            </w:r>
-            <w:r>
-              <w:rPr>
-                <w:lang w:val="en-US"/>
-              </w:rPr>
-              <w:t xml:space="preserve"> byte</w:t>
-            </w:r>
-            <w:r>
-              <w:rPr>
-                <w:lang w:val="en-US"/>
-              </w:rPr>
-              <w:t>1</w:t>
-            </w:r>
-          </w:p>
-        </w:tc>
-        <w:tc>
-          <w:tcPr>
-            <w:tcW w:w="1458" w:type="dxa"/>
-          </w:tcPr>
-          <w:p>
-            <w:pPr>
-              <w:rPr>
-                <w:lang w:val="en-US"/>
-              </w:rPr>
-            </w:pPr>
-            <w:r>
-              <w:rPr>
-                <w:lang w:val="en-US"/>
-              </w:rPr>
-              <w:t>Output</w:t>
-            </w:r>
-            <w:r>
-              <w:rPr>
-                <w:lang w:val="en-US"/>
-              </w:rPr>
-              <w:t xml:space="preserve"> byte</w:t>
-            </w:r>
-            <w:r>
-              <w:rPr>
-                <w:lang w:val="en-US"/>
-              </w:rPr>
-              <w:t>2</w:t>
-            </w:r>
-          </w:p>
-        </w:tc>
-        <w:tc>
-          <w:tcPr>
-            <w:tcW w:w="1458" w:type="dxa"/>
-          </w:tcPr>
-          <w:p>
-            <w:pPr>
-              <w:rPr>
-                <w:lang w:val="en-US"/>
-              </w:rPr>
-            </w:pPr>
-            <w:r>
-              <w:rPr>
-                <w:lang w:val="en-US"/>
-              </w:rPr>
-              <w:t>…</w:t>
-            </w:r>
-          </w:p>
-        </w:tc>
-        <w:tc>
-          <w:tcPr>
-            <w:tcW w:w="1458" w:type="dxa"/>
-          </w:tcPr>
-          <w:p>
-            <w:pPr>
-              <w:rPr>
-                <w:lang w:val="en-US"/>
-              </w:rPr>
-            </w:pPr>
-            <w:r>
-              <w:rPr>
-                <w:lang w:val="en-US"/>
-              </w:rPr>
-              <w:t>Checksum</w:t>
-            </w:r>
-          </w:p>
-        </w:tc>
-      </w:tr>
-    </w:tbl>
-    <w:p>
-      <w:pPr>
-        <w:rPr>
-          <w:lang w:val="en-US"/>
-        </w:rPr>
-      </w:pPr>
-      <w:proofErr w:type="spellStart"/>
-      <w:r>
-        <w:rPr>
-          <w:lang w:val="en-US"/>
-        </w:rPr>
-        <w:t>Dev</w:t>
-      </w:r>
-      <w:r>
-        <w:rPr>
-          <w:lang w:val="en-US"/>
-        </w:rPr>
-        <w:t>ID</w:t>
-      </w:r>
-      <w:proofErr w:type="spellEnd"/>
-      <w:r>
-        <w:rPr>
-          <w:lang w:val="en-US"/>
-        </w:rPr>
-        <w:t>: ID &amp; 0x7F</w:t>
-      </w:r>
-    </w:p>
-    <w:p>
-      <w:pPr>
-        <w:rPr>
-          <w:lang w:val="en-US"/>
-        </w:rPr>
-      </w:pPr>
-      <w:r>
-        <w:rPr>
-          <w:lang w:val="en-US"/>
-        </w:rPr>
-        <w:t>Output1:</w:t>
-      </w:r>
-      <w:r>
-        <w:rPr>
-          <w:lang w:val="en-US"/>
-        </w:rPr>
-        <w:t xml:space="preserve"> </w:t>
-      </w:r>
-      <w:r>
-        <w:rPr>
-          <w:lang w:val="en-US"/>
-        </w:rPr>
-        <w:t>Output</w:t>
-      </w:r>
-      <w:r>
-        <w:rPr>
-          <w:lang w:val="en-US"/>
-        </w:rPr>
-        <w:t xml:space="preserve"> &amp; 0x7F</w:t>
-      </w:r>
-      <w:r>
-        <w:rPr>
-          <w:lang w:val="en-US"/>
-        </w:rPr>
-        <w:br/>
-      </w:r>
-      <w:r>
-        <w:rPr>
-          <w:lang w:val="en-US"/>
-        </w:rPr>
-        <w:t>Output2</w:t>
-      </w:r>
-      <w:r>
-        <w:rPr>
-          <w:lang w:val="en-US"/>
-        </w:rPr>
-        <w:t>: (</w:t>
-      </w:r>
-      <w:r>
-        <w:rPr>
-          <w:lang w:val="en-US"/>
-        </w:rPr>
-        <w:t>Output</w:t>
-      </w:r>
-      <w:r>
-        <w:rPr>
-          <w:lang w:val="en-US"/>
-        </w:rPr>
-        <w:t xml:space="preserve"> &gt;&gt; 7)</w:t>
-      </w:r>
-      <w:r>
-        <w:rPr>
-          <w:lang w:val="en-US"/>
-        </w:rPr>
-        <w:t xml:space="preserve"> &amp; 0x7F</w:t>
-      </w:r>
-      <w:r>
-        <w:rPr>
-          <w:lang w:val="en-US"/>
-        </w:rPr>
-        <w:br/>
-        <w:t>Output3</w:t>
-      </w:r>
-      <w:r>
-        <w:rPr>
-          <w:lang w:val="en-US"/>
-        </w:rPr>
-        <w:t>: (</w:t>
-      </w:r>
-      <w:r>
-        <w:rPr>
-          <w:lang w:val="en-US"/>
-        </w:rPr>
-        <w:t>Output</w:t>
-      </w:r>
-      <w:r>
-        <w:rPr>
-          <w:lang w:val="en-US"/>
-        </w:rPr>
-        <w:t xml:space="preserve"> &gt;&gt; </w:t>
-      </w:r>
-      <w:r>
-        <w:rPr>
-          <w:lang w:val="en-US"/>
-        </w:rPr>
-        <w:t>14</w:t>
-      </w:r>
-      <w:r>
-        <w:rPr>
-          <w:lang w:val="en-US"/>
-        </w:rPr>
-        <w:t>)</w:t>
-      </w:r>
-      <w:r>
-        <w:rPr>
-          <w:lang w:val="en-US"/>
-        </w:rPr>
-        <w:t xml:space="preserve"> &amp; 0x7F</w:t>
-      </w:r>
-    </w:p>
-    <w:p>
-      <w:pPr>
-        <w:pStyle w:val="Heading3"/>
-        <w:rPr>
-          <w:lang w:val="en-US"/>
-        </w:rPr>
-      </w:pPr>
-      <w:r>
-        <w:rPr>
-          <w:lang w:val="en-US"/>
-        </w:rPr>
         <w:lastRenderedPageBreak/>
-        <w:t xml:space="preserve">Post </w:t>
-      </w:r>
-      <w:r>
-        <w:rPr>
-          <w:lang w:val="en-US"/>
-        </w:rPr>
-        <w:t xml:space="preserve">all </w:t>
-      </w:r>
-      <w:r>
-        <w:rPr>
-          <w:lang w:val="en-US"/>
-        </w:rPr>
-        <w:t>In</w:t>
-      </w:r>
-      <w:r>
-        <w:rPr>
-          <w:lang w:val="en-US"/>
-        </w:rPr>
-        <w:t>put</w:t>
-      </w:r>
-    </w:p>
-    <w:tbl>
-      <w:tblPr>
-        <w:tblStyle w:val="TableGrid"/>
-        <w:tblW w:w="0" w:type="auto"/>
-        <w:tblLook w:val="04A0" w:firstRow="1" w:lastRow="0" w:firstColumn="1" w:lastColumn="0" w:noHBand="0" w:noVBand="1"/>
-      </w:tblPr>
-      <w:tblGrid>
-        <w:gridCol w:w="1460"/>
-        <w:gridCol w:w="1460"/>
-        <w:gridCol w:w="1460"/>
-        <w:gridCol w:w="1460"/>
-        <w:gridCol w:w="1460"/>
-        <w:gridCol w:w="1460"/>
-        <w:gridCol w:w="1460"/>
-      </w:tblGrid>
-      <w:tr>
-        <w:trPr>
-          <w:trHeight w:val="123"/>
-        </w:trPr>
-        <w:tc>
-          <w:tcPr>
-            <w:tcW w:w="1460" w:type="dxa"/>
-          </w:tcPr>
-          <w:p>
-            <w:pPr>
-              <w:rPr>
-                <w:lang w:val="en-US"/>
-              </w:rPr>
-            </w:pPr>
-            <w:r>
-              <w:rPr>
-                <w:lang w:val="en-US"/>
-              </w:rPr>
-              <w:t>0x08</w:t>
-            </w:r>
-          </w:p>
-        </w:tc>
-        <w:tc>
-          <w:tcPr>
-            <w:tcW w:w="1460" w:type="dxa"/>
-          </w:tcPr>
-          <w:p>
-            <w:pPr>
-              <w:rPr>
-                <w:lang w:val="en-US"/>
-              </w:rPr>
-            </w:pPr>
-            <w:r>
-              <w:rPr>
-                <w:lang w:val="en-US"/>
-              </w:rPr>
-              <w:t>Length</w:t>
-            </w:r>
-          </w:p>
-        </w:tc>
-        <w:tc>
-          <w:tcPr>
-            <w:tcW w:w="1460" w:type="dxa"/>
-          </w:tcPr>
-          <w:p>
-            <w:pPr>
-              <w:rPr>
-                <w:lang w:val="en-US"/>
-              </w:rPr>
-            </w:pPr>
-            <w:proofErr w:type="spellStart"/>
-            <w:r>
-              <w:rPr>
-                <w:lang w:val="en-US"/>
-              </w:rPr>
-              <w:t>DevID</w:t>
-            </w:r>
-            <w:proofErr w:type="spellEnd"/>
-          </w:p>
-        </w:tc>
-        <w:tc>
-          <w:tcPr>
-            <w:tcW w:w="1460" w:type="dxa"/>
-          </w:tcPr>
-          <w:p>
-            <w:pPr>
-              <w:rPr>
-                <w:lang w:val="en-US"/>
-              </w:rPr>
-            </w:pPr>
-            <w:r>
-              <w:rPr>
-                <w:lang w:val="en-US"/>
-              </w:rPr>
-              <w:t>Output</w:t>
-            </w:r>
-            <w:r>
-              <w:rPr>
-                <w:lang w:val="en-US"/>
-              </w:rPr>
-              <w:t xml:space="preserve"> byte</w:t>
-            </w:r>
-            <w:r>
-              <w:rPr>
-                <w:lang w:val="en-US"/>
-              </w:rPr>
-              <w:t>1</w:t>
-            </w:r>
-          </w:p>
-        </w:tc>
-        <w:tc>
-          <w:tcPr>
-            <w:tcW w:w="1460" w:type="dxa"/>
-          </w:tcPr>
-          <w:p>
-            <w:pPr>
-              <w:rPr>
-                <w:lang w:val="en-US"/>
-              </w:rPr>
-            </w:pPr>
-            <w:r>
-              <w:rPr>
-                <w:lang w:val="en-US"/>
-              </w:rPr>
-              <w:t>Output</w:t>
-            </w:r>
-            <w:r>
-              <w:rPr>
-                <w:lang w:val="en-US"/>
-              </w:rPr>
-              <w:t xml:space="preserve"> byte</w:t>
-            </w:r>
-            <w:r>
-              <w:rPr>
-                <w:lang w:val="en-US"/>
-              </w:rPr>
-              <w:t>2</w:t>
-            </w:r>
-          </w:p>
-        </w:tc>
-        <w:tc>
-          <w:tcPr>
-            <w:tcW w:w="1460" w:type="dxa"/>
-          </w:tcPr>
-          <w:p>
-            <w:pPr>
-              <w:rPr>
-                <w:lang w:val="en-US"/>
-              </w:rPr>
-            </w:pPr>
-            <w:r>
-              <w:rPr>
-                <w:lang w:val="en-US"/>
-              </w:rPr>
-              <w:t>…</w:t>
-            </w:r>
-          </w:p>
-        </w:tc>
-        <w:tc>
-          <w:tcPr>
-            <w:tcW w:w="1460" w:type="dxa"/>
-          </w:tcPr>
-          <w:p>
-            <w:pPr>
-              <w:rPr>
-                <w:lang w:val="en-US"/>
-              </w:rPr>
-            </w:pPr>
-            <w:r>
-              <w:rPr>
-                <w:lang w:val="en-US"/>
-              </w:rPr>
-              <w:t>Checksum</w:t>
-            </w:r>
-          </w:p>
-        </w:tc>
-      </w:tr>
-    </w:tbl>
-    <w:p>
-      <w:pPr>
-        <w:rPr>
-          <w:lang w:val="en-US"/>
-        </w:rPr>
-      </w:pPr>
-      <w:proofErr w:type="spellStart"/>
-      <w:r>
-        <w:rPr>
-          <w:lang w:val="en-US"/>
-        </w:rPr>
-        <w:t>Dev</w:t>
-      </w:r>
-      <w:r>
-        <w:rPr>
-          <w:lang w:val="en-US"/>
-        </w:rPr>
-        <w:t>ID</w:t>
-      </w:r>
-      <w:proofErr w:type="spellEnd"/>
-      <w:r>
-        <w:rPr>
-          <w:lang w:val="en-US"/>
-        </w:rPr>
-        <w:t>: ID &amp; 0x7F</w:t>
-      </w:r>
-    </w:p>
-    <w:p>
-      <w:pPr>
-        <w:rPr>
-          <w:lang w:val="en-US"/>
-        </w:rPr>
-      </w:pPr>
-      <w:r>
-        <w:rPr>
-          <w:lang w:val="en-US"/>
-        </w:rPr>
         <w:t>Output1:</w:t>
       </w:r>
       <w:r>
@@ -4560,7 +4157,6 @@
         <w:rPr>
           <w:lang w:val="en-US"/>
         </w:rPr>
-        <w:lastRenderedPageBreak/>
         <w:t>Post All EEPROM variables</w:t>
       </w:r>
     </w:p>
@@ -4724,6 +4320,7 @@
         <w:rPr>
           <w:lang w:val="en-US"/>
         </w:rPr>
+        <w:lastRenderedPageBreak/>
         <w:t>Request All EEPROM Values</w:t>
       </w:r>
     </w:p>
@@ -6247,20 +5844,6 @@
       <w:lang w:val="en-US"/>
     </w:rPr>
   </w:style>
-  <w:style w:type="character" w:styleId="BookTitle">
-    <w:name w:val="Book Title"/>
-    <w:basedOn w:val="DefaultParagraphFont"/>
-    <w:uiPriority w:val="33"/>
-    <w:qFormat/>
-    <w:rsid w:val="00F36CE4"/>
-    <w:rPr>
-      <w:b/>
-      <w:bCs/>
-      <w:i/>
-      <w:iCs/>
-      <w:spacing w:val="5"/>
-    </w:rPr>
-  </w:style>
 </w:styles>
 </file>
 
@@ -6530,7 +6113,7 @@
 </file>
 
 <file path=customXml/itemProps1.xml><?xml version="1.0" encoding="utf-8"?>
-<ds:datastoreItem xmlns:ds="http://schemas.openxmlformats.org/officeDocument/2006/customXml" ds:itemID="{B57A7582-1006-4218-B9C4-7771AD529FF3}">
+<ds:datastoreItem xmlns:ds="http://schemas.openxmlformats.org/officeDocument/2006/customXml" ds:itemID="{E093534C-C71C-4B0D-BD6E-7342A8C7AE00}">
   <ds:schemaRefs>
     <ds:schemaRef ds:uri="http://schemas.openxmlformats.org/officeDocument/2006/bibliography"/>
   </ds:schemaRefs>

</xml_diff>